<commit_message>
Izmena opisa projekta nakon faze modelovanja baze podataka
</commit_message>
<xml_diff>
--- a/Dokumenti/SSU/SSU Aplikacija za radnika bioskopa.docx
+++ b/Dokumenti/SSU/SSU Aplikacija za radnika bioskopa.docx
@@ -1,55 +1,16 @@
 
 <file path=word/document.xml><?xml version="1.0" encoding="utf-8"?>
-<w:document xmlns:wpc="http://schemas.microsoft.com/office/word/2010/wordprocessingCanvas" xmlns:cx="http://schemas.microsoft.com/office/drawing/2014/chartex" xmlns:cx1="http://schemas.microsoft.com/office/drawing/2015/9/8/chartex" xmlns:mc="http://schemas.openxmlformats.org/markup-compatibility/2006" xmlns:o="urn:schemas-microsoft-com:office:office" xmlns:r="http://schemas.openxmlformats.org/officeDocument/2006/relationships" xmlns:m="http://schemas.openxmlformats.org/officeDocument/2006/math" xmlns:v="urn:schemas-microsoft-com:vml" xmlns:wp14="http://schemas.microsoft.com/office/word/2010/wordprocessingDrawing" xmlns:wp="http://schemas.openxmlformats.org/drawingml/2006/wordprocessingDrawing" xmlns:w10="urn:schemas-microsoft-com:office:word" xmlns:w="http://schemas.openxmlformats.org/wordprocessingml/2006/main" xmlns:w14="http://schemas.microsoft.com/office/word/2010/wordml" xmlns:w15="http://schemas.microsoft.com/office/word/2012/wordml" xmlns:w16se="http://schemas.microsoft.com/office/word/2015/wordml/symex" xmlns:wpg="http://schemas.microsoft.com/office/word/2010/wordprocessingGroup" xmlns:wpi="http://schemas.microsoft.com/office/word/2010/wordprocessingInk" xmlns:wne="http://schemas.microsoft.com/office/word/2006/wordml" xmlns:wps="http://schemas.microsoft.com/office/word/2010/wordprocessingShape" mc:Ignorable="w14 w15 w16se wp14">
+<w:document xmlns:wpc="http://schemas.microsoft.com/office/word/2010/wordprocessingCanvas" xmlns:cx="http://schemas.microsoft.com/office/drawing/2014/chartex" xmlns:cx1="http://schemas.microsoft.com/office/drawing/2015/9/8/chartex" xmlns:cx2="http://schemas.microsoft.com/office/drawing/2015/10/21/chartex" xmlns:cx3="http://schemas.microsoft.com/office/drawing/2016/5/9/chartex" xmlns:cx4="http://schemas.microsoft.com/office/drawing/2016/5/10/chartex" xmlns:cx5="http://schemas.microsoft.com/office/drawing/2016/5/11/chartex" xmlns:cx6="http://schemas.microsoft.com/office/drawing/2016/5/12/chartex" xmlns:cx7="http://schemas.microsoft.com/office/drawing/2016/5/13/chartex" xmlns:cx8="http://schemas.microsoft.com/office/drawing/2016/5/14/chartex" xmlns:mc="http://schemas.openxmlformats.org/markup-compatibility/2006" xmlns:aink="http://schemas.microsoft.com/office/drawing/2016/ink" xmlns:am3d="http://schemas.microsoft.com/office/drawing/2017/model3d" xmlns:o="urn:schemas-microsoft-com:office:office" xmlns:r="http://schemas.openxmlformats.org/officeDocument/2006/relationships" xmlns:m="http://schemas.openxmlformats.org/officeDocument/2006/math" xmlns:v="urn:schemas-microsoft-com:vml" xmlns:wp14="http://schemas.microsoft.com/office/word/2010/wordprocessingDrawing" xmlns:wp="http://schemas.openxmlformats.org/drawingml/2006/wordprocessingDrawing" xmlns:w10="urn:schemas-microsoft-com:office:word" xmlns:w="http://schemas.openxmlformats.org/wordprocessingml/2006/main" xmlns:w14="http://schemas.microsoft.com/office/word/2010/wordml" xmlns:w15="http://schemas.microsoft.com/office/word/2012/wordml" xmlns:w16cid="http://schemas.microsoft.com/office/word/2016/wordml/cid" xmlns:w16se="http://schemas.microsoft.com/office/word/2015/wordml/symex" xmlns:wpg="http://schemas.microsoft.com/office/word/2010/wordprocessingGroup" xmlns:wpi="http://schemas.microsoft.com/office/word/2010/wordprocessingInk" xmlns:wne="http://schemas.microsoft.com/office/word/2006/wordml" xmlns:wps="http://schemas.microsoft.com/office/word/2010/wordprocessingShape" mc:Ignorable="w14 w15 w16se w16cid wp14">
   <w:body>
     <w:p>
-      <w:proofErr w:type="spellStart"/>
-      <w:r>
-        <w:t>Elektrotehnički</w:t>
-      </w:r>
-      <w:proofErr w:type="spellEnd"/>
-      <w:r>
-        <w:t xml:space="preserve"> </w:t>
-      </w:r>
-      <w:proofErr w:type="spellStart"/>
-      <w:r>
-        <w:t>fakultet</w:t>
-      </w:r>
-      <w:proofErr w:type="spellEnd"/>
-      <w:r>
-        <w:t xml:space="preserve"> u </w:t>
-      </w:r>
-      <w:proofErr w:type="spellStart"/>
-      <w:r>
-        <w:t>Beogradu</w:t>
-      </w:r>
-      <w:proofErr w:type="spellEnd"/>
-    </w:p>
-    <w:p>
-      <w:r>
-        <w:t xml:space="preserve">SI3PSI </w:t>
-      </w:r>
-      <w:proofErr w:type="spellStart"/>
-      <w:r>
-        <w:t>Principi</w:t>
-      </w:r>
-      <w:proofErr w:type="spellEnd"/>
-      <w:r>
-        <w:t xml:space="preserve"> </w:t>
-      </w:r>
-      <w:proofErr w:type="spellStart"/>
-      <w:r>
-        <w:t>Softverskog</w:t>
-      </w:r>
-      <w:proofErr w:type="spellEnd"/>
-      <w:r>
-        <w:t xml:space="preserve"> </w:t>
-      </w:r>
-      <w:proofErr w:type="spellStart"/>
-      <w:r>
-        <w:t>Inženjerstva</w:t>
-      </w:r>
-      <w:proofErr w:type="spellEnd"/>
+      <w:r>
+        <w:t>Elektrotehnički fakultet u Beogradu</w:t>
+      </w:r>
+    </w:p>
+    <w:p>
+      <w:r>
+        <w:t>SI3PSI Principi Softverskog Inženjerstva</w:t>
+      </w:r>
     </w:p>
     <w:p/>
     <w:p/>
@@ -70,7 +31,6 @@
           <w:szCs w:val="44"/>
         </w:rPr>
       </w:pPr>
-      <w:proofErr w:type="spellStart"/>
       <w:r>
         <w:rPr>
           <w:sz w:val="44"/>
@@ -78,7 +38,6 @@
         </w:rPr>
         <w:t>Projekat</w:t>
       </w:r>
-      <w:proofErr w:type="spellEnd"/>
     </w:p>
     <w:p>
       <w:pPr>
@@ -97,7 +56,6 @@
           <w:szCs w:val="44"/>
         </w:rPr>
       </w:pPr>
-      <w:proofErr w:type="spellStart"/>
       <w:r>
         <w:rPr>
           <w:sz w:val="44"/>
@@ -105,7 +63,6 @@
         </w:rPr>
         <w:t>Cinerman</w:t>
       </w:r>
-      <w:proofErr w:type="spellEnd"/>
     </w:p>
     <w:p>
       <w:pPr>
@@ -145,195 +102,45 @@
           <w:sz w:val="36"/>
           <w:szCs w:val="36"/>
         </w:rPr>
-        <w:t>-</w:t>
-      </w:r>
-      <w:proofErr w:type="spellStart"/>
+        <w:t>-Radnik aplikacija</w:t>
+      </w:r>
       <w:r>
         <w:rPr>
           <w:sz w:val="36"/>
           <w:szCs w:val="36"/>
         </w:rPr>
-        <w:t>Radnik</w:t>
-      </w:r>
-      <w:proofErr w:type="spellEnd"/>
-      <w:r>
+        <w:t>-</w:t>
+      </w:r>
+    </w:p>
+    <w:p>
+      <w:pPr>
+        <w:jc w:val="center"/>
         <w:rPr>
           <w:sz w:val="36"/>
           <w:szCs w:val="36"/>
         </w:rPr>
-        <w:t xml:space="preserve"> </w:t>
-      </w:r>
-      <w:proofErr w:type="spellStart"/>
+      </w:pPr>
       <w:r>
         <w:rPr>
           <w:sz w:val="36"/>
           <w:szCs w:val="36"/>
         </w:rPr>
-        <w:t>aplikacija</w:t>
-      </w:r>
-      <w:proofErr w:type="spellEnd"/>
+        <w:t>-</w:t>
+      </w:r>
       <w:r>
         <w:rPr>
           <w:sz w:val="36"/>
           <w:szCs w:val="36"/>
         </w:rPr>
-        <w:t>-</w:t>
-      </w:r>
-    </w:p>
-    <w:p>
-      <w:pPr>
-        <w:jc w:val="center"/>
+        <w:t>Funkcionalnost</w:t>
+      </w:r>
+      <w:r>
         <w:rPr>
           <w:sz w:val="36"/>
           <w:szCs w:val="36"/>
         </w:rPr>
-      </w:pPr>
-      <w:r>
-        <w:rPr>
-          <w:sz w:val="36"/>
-          <w:szCs w:val="36"/>
-        </w:rPr>
-        <w:t>-</w:t>
-      </w:r>
-      <w:proofErr w:type="spellStart"/>
-      <w:r>
-        <w:rPr>
-          <w:sz w:val="36"/>
-          <w:szCs w:val="36"/>
-        </w:rPr>
-        <w:t>Funkcionalnost</w:t>
-      </w:r>
-      <w:proofErr w:type="spellEnd"/>
-      <w:r>
-        <w:rPr>
-          <w:sz w:val="36"/>
-          <w:szCs w:val="36"/>
-        </w:rPr>
-        <w:t xml:space="preserve">: </w:t>
-      </w:r>
-      <w:proofErr w:type="spellStart"/>
-      <w:r>
-        <w:rPr>
-          <w:sz w:val="36"/>
-          <w:szCs w:val="36"/>
-        </w:rPr>
-        <w:t>Prijava</w:t>
-      </w:r>
-      <w:proofErr w:type="spellEnd"/>
-      <w:r>
-        <w:rPr>
-          <w:sz w:val="36"/>
-          <w:szCs w:val="36"/>
-        </w:rPr>
-        <w:t xml:space="preserve"> </w:t>
-      </w:r>
-      <w:proofErr w:type="spellStart"/>
-      <w:r>
-        <w:rPr>
-          <w:sz w:val="36"/>
-          <w:szCs w:val="36"/>
-        </w:rPr>
-        <w:t>radnika</w:t>
-      </w:r>
-      <w:proofErr w:type="spellEnd"/>
-      <w:r>
-        <w:rPr>
-          <w:sz w:val="36"/>
-          <w:szCs w:val="36"/>
-        </w:rPr>
-        <w:t xml:space="preserve"> </w:t>
-      </w:r>
-      <w:proofErr w:type="spellStart"/>
-      <w:proofErr w:type="gramStart"/>
-      <w:r>
-        <w:rPr>
-          <w:sz w:val="36"/>
-          <w:szCs w:val="36"/>
-        </w:rPr>
-        <w:t>na</w:t>
-      </w:r>
-      <w:proofErr w:type="spellEnd"/>
-      <w:proofErr w:type="gramEnd"/>
-      <w:r>
-        <w:rPr>
-          <w:sz w:val="36"/>
-          <w:szCs w:val="36"/>
-        </w:rPr>
-        <w:t xml:space="preserve"> </w:t>
-      </w:r>
-      <w:proofErr w:type="spellStart"/>
-      <w:r>
-        <w:rPr>
-          <w:sz w:val="36"/>
-          <w:szCs w:val="36"/>
-        </w:rPr>
-        <w:t>sistem</w:t>
-      </w:r>
-      <w:proofErr w:type="spellEnd"/>
-      <w:r>
-        <w:rPr>
-          <w:sz w:val="36"/>
-          <w:szCs w:val="36"/>
-        </w:rPr>
-        <w:t xml:space="preserve"> </w:t>
-      </w:r>
-      <w:proofErr w:type="spellStart"/>
-      <w:r>
-        <w:rPr>
-          <w:sz w:val="36"/>
-          <w:szCs w:val="36"/>
-        </w:rPr>
-        <w:t>i</w:t>
-      </w:r>
-      <w:proofErr w:type="spellEnd"/>
-      <w:r>
-        <w:rPr>
-          <w:sz w:val="36"/>
-          <w:szCs w:val="36"/>
-        </w:rPr>
-        <w:t xml:space="preserve"> </w:t>
-      </w:r>
-      <w:proofErr w:type="spellStart"/>
-      <w:r>
-        <w:rPr>
-          <w:sz w:val="36"/>
-          <w:szCs w:val="36"/>
-        </w:rPr>
-        <w:t>njegova</w:t>
-      </w:r>
-      <w:proofErr w:type="spellEnd"/>
-      <w:r>
-        <w:rPr>
-          <w:sz w:val="36"/>
-          <w:szCs w:val="36"/>
-        </w:rPr>
-        <w:t xml:space="preserve"> </w:t>
-      </w:r>
-      <w:proofErr w:type="spellStart"/>
-      <w:r>
-        <w:rPr>
-          <w:sz w:val="36"/>
-          <w:szCs w:val="36"/>
-        </w:rPr>
-        <w:t>upotreba</w:t>
-      </w:r>
-      <w:proofErr w:type="spellEnd"/>
-      <w:r>
-        <w:rPr>
-          <w:sz w:val="36"/>
-          <w:szCs w:val="36"/>
-        </w:rPr>
-        <w:t xml:space="preserve"> tog </w:t>
-      </w:r>
-      <w:proofErr w:type="spellStart"/>
-      <w:r>
-        <w:rPr>
-          <w:sz w:val="36"/>
-          <w:szCs w:val="36"/>
-        </w:rPr>
-        <w:t>sistema</w:t>
-      </w:r>
-      <w:proofErr w:type="spellEnd"/>
+        <w:t>: Prijava radnika na sistem i njegova upotreba tog sistema</w:t>
+      </w:r>
       <w:r>
         <w:rPr>
           <w:sz w:val="36"/>
@@ -423,11 +230,9 @@
           <w:pPr>
             <w:pStyle w:val="TOCHeading"/>
           </w:pPr>
-          <w:proofErr w:type="spellStart"/>
           <w:r>
             <w:t>Sadržaj</w:t>
           </w:r>
-          <w:proofErr w:type="spellEnd"/>
         </w:p>
         <w:p/>
         <w:p>
@@ -451,7 +256,7 @@
           <w:r>
             <w:fldChar w:fldCharType="separate"/>
           </w:r>
-          <w:hyperlink w:anchor="_Toc34566840" w:history="1">
+          <w:hyperlink w:anchor="_Toc38122208" w:history="1">
             <w:r>
               <w:rPr>
                 <w:rStyle w:val="Hyperlink"/>
@@ -479,7 +284,7 @@
                 <w:noProof/>
                 <w:webHidden/>
               </w:rPr>
-              <w:instrText xml:space="preserve"> PAGEREF _Toc34566840 \h </w:instrText>
+              <w:instrText xml:space="preserve"> PAGEREF _Toc38122208 \h </w:instrText>
             </w:r>
             <w:r>
               <w:rPr>
@@ -523,7 +328,7 @@
               <w:sz w:val="22"/>
             </w:rPr>
           </w:pPr>
-          <w:hyperlink w:anchor="_Toc34566841" w:history="1">
+          <w:hyperlink w:anchor="_Toc38122209" w:history="1">
             <w:r>
               <w:rPr>
                 <w:rStyle w:val="Hyperlink"/>
@@ -567,7 +372,7 @@
                 <w:noProof/>
                 <w:webHidden/>
               </w:rPr>
-              <w:instrText xml:space="preserve"> PAGEREF _Toc34566841 \h </w:instrText>
+              <w:instrText xml:space="preserve"> PAGEREF _Toc38122209 \h </w:instrText>
             </w:r>
             <w:r>
               <w:rPr>
@@ -611,7 +416,7 @@
               <w:sz w:val="22"/>
             </w:rPr>
           </w:pPr>
-          <w:hyperlink w:anchor="_Toc34566842" w:history="1">
+          <w:hyperlink w:anchor="_Toc38122210" w:history="1">
             <w:r>
               <w:rPr>
                 <w:rStyle w:val="Hyperlink"/>
@@ -655,7 +460,7 @@
                 <w:noProof/>
                 <w:webHidden/>
               </w:rPr>
-              <w:instrText xml:space="preserve"> PAGEREF _Toc34566842 \h </w:instrText>
+              <w:instrText xml:space="preserve"> PAGEREF _Toc38122210 \h </w:instrText>
             </w:r>
             <w:r>
               <w:rPr>
@@ -699,7 +504,7 @@
               <w:sz w:val="22"/>
             </w:rPr>
           </w:pPr>
-          <w:hyperlink w:anchor="_Toc34566843" w:history="1">
+          <w:hyperlink w:anchor="_Toc38122211" w:history="1">
             <w:r>
               <w:rPr>
                 <w:rStyle w:val="Hyperlink"/>
@@ -743,7 +548,7 @@
                 <w:noProof/>
                 <w:webHidden/>
               </w:rPr>
-              <w:instrText xml:space="preserve"> PAGEREF _Toc34566843 \h </w:instrText>
+              <w:instrText xml:space="preserve"> PAGEREF _Toc38122211 \h </w:instrText>
             </w:r>
             <w:r>
               <w:rPr>
@@ -787,7 +592,7 @@
               <w:sz w:val="22"/>
             </w:rPr>
           </w:pPr>
-          <w:hyperlink w:anchor="_Toc34566844" w:history="1">
+          <w:hyperlink w:anchor="_Toc38122212" w:history="1">
             <w:r>
               <w:rPr>
                 <w:rStyle w:val="Hyperlink"/>
@@ -831,7 +636,7 @@
                 <w:noProof/>
                 <w:webHidden/>
               </w:rPr>
-              <w:instrText xml:space="preserve"> PAGEREF _Toc34566844 \h </w:instrText>
+              <w:instrText xml:space="preserve"> PAGEREF _Toc38122212 \h </w:instrText>
             </w:r>
             <w:r>
               <w:rPr>
@@ -875,7 +680,7 @@
               <w:sz w:val="22"/>
             </w:rPr>
           </w:pPr>
-          <w:hyperlink w:anchor="_Toc34566845" w:history="1">
+          <w:hyperlink w:anchor="_Toc38122213" w:history="1">
             <w:r>
               <w:rPr>
                 <w:rStyle w:val="Hyperlink"/>
@@ -919,7 +724,7 @@
                 <w:noProof/>
                 <w:webHidden/>
               </w:rPr>
-              <w:instrText xml:space="preserve"> PAGEREF _Toc34566845 \h </w:instrText>
+              <w:instrText xml:space="preserve"> PAGEREF _Toc38122213 \h </w:instrText>
             </w:r>
             <w:r>
               <w:rPr>
@@ -963,7 +768,7 @@
               <w:sz w:val="22"/>
             </w:rPr>
           </w:pPr>
-          <w:hyperlink w:anchor="_Toc34566846" w:history="1">
+          <w:hyperlink w:anchor="_Toc38122214" w:history="1">
             <w:r>
               <w:rPr>
                 <w:rStyle w:val="Hyperlink"/>
@@ -986,31 +791,7 @@
                 <w:noProof/>
                 <w:lang w:val="sr-Latn-CS"/>
               </w:rPr>
-              <w:t>Scenario prijavljivanja</w:t>
-            </w:r>
-            <w:r>
-              <w:rPr>
-                <w:rStyle w:val="Hyperlink"/>
-                <w:noProof/>
-                <w:lang w:val="sr-Latn-CS"/>
-              </w:rPr>
-              <w:t xml:space="preserve"> </w:t>
-            </w:r>
-            <w:r>
-              <w:rPr>
-                <w:rStyle w:val="Hyperlink"/>
-                <w:noProof/>
-                <w:lang w:val="sr-Latn-CS"/>
-              </w:rPr>
-              <w:t>(logovanja) na sistem</w:t>
-            </w:r>
-            <w:r>
-              <w:rPr>
-                <w:rStyle w:val="Hyperlink"/>
-                <w:noProof/>
-                <w:lang w:val="sr-Latn-CS"/>
-              </w:rPr>
-              <w:t xml:space="preserve"> i upotrebe tog sistema</w:t>
+              <w:t>Scenario prijavljivanja (logovanja) na sistem i upotrebe tog sistema</w:t>
             </w:r>
             <w:r>
               <w:rPr>
@@ -1031,7 +812,7 @@
                 <w:noProof/>
                 <w:webHidden/>
               </w:rPr>
-              <w:instrText xml:space="preserve"> PAGEREF _Toc34566846 \h </w:instrText>
+              <w:instrText xml:space="preserve"> PAGEREF _Toc38122214 \h </w:instrText>
             </w:r>
             <w:r>
               <w:rPr>
@@ -1075,7 +856,7 @@
               <w:sz w:val="22"/>
             </w:rPr>
           </w:pPr>
-          <w:hyperlink w:anchor="_Toc34566847" w:history="1">
+          <w:hyperlink w:anchor="_Toc38122215" w:history="1">
             <w:r>
               <w:rPr>
                 <w:rStyle w:val="Hyperlink"/>
@@ -1119,7 +900,7 @@
                 <w:noProof/>
                 <w:webHidden/>
               </w:rPr>
-              <w:instrText xml:space="preserve"> PAGEREF _Toc34566847 \h </w:instrText>
+              <w:instrText xml:space="preserve"> PAGEREF _Toc38122215 \h </w:instrText>
             </w:r>
             <w:r>
               <w:rPr>
@@ -1163,7 +944,7 @@
               <w:sz w:val="22"/>
             </w:rPr>
           </w:pPr>
-          <w:hyperlink w:anchor="_Toc34566848" w:history="1">
+          <w:hyperlink w:anchor="_Toc38122216" w:history="1">
             <w:r>
               <w:rPr>
                 <w:rStyle w:val="Hyperlink"/>
@@ -1186,15 +967,7 @@
                 <w:noProof/>
                 <w:lang w:val="sr-Latn-CS"/>
               </w:rPr>
-              <w:t>Tok događ</w:t>
-            </w:r>
-            <w:r>
-              <w:rPr>
-                <w:rStyle w:val="Hyperlink"/>
-                <w:noProof/>
-                <w:lang w:val="sr-Latn-CS"/>
-              </w:rPr>
-              <w:t>aja</w:t>
+              <w:t>Tok dogadjaja</w:t>
             </w:r>
             <w:r>
               <w:rPr>
@@ -1215,7 +988,7 @@
                 <w:noProof/>
                 <w:webHidden/>
               </w:rPr>
-              <w:instrText xml:space="preserve"> PAGEREF _Toc34566848 \h </w:instrText>
+              <w:instrText xml:space="preserve"> PAGEREF _Toc38122216 \h </w:instrText>
             </w:r>
             <w:r>
               <w:rPr>
@@ -1259,7 +1032,7 @@
               <w:sz w:val="22"/>
             </w:rPr>
           </w:pPr>
-          <w:hyperlink w:anchor="_Toc34566849" w:history="1">
+          <w:hyperlink w:anchor="_Toc38122217" w:history="1">
             <w:r>
               <w:rPr>
                 <w:rStyle w:val="Hyperlink"/>
@@ -1303,7 +1076,7 @@
                 <w:noProof/>
                 <w:webHidden/>
               </w:rPr>
-              <w:instrText xml:space="preserve"> PAGEREF _Toc34566849 \h </w:instrText>
+              <w:instrText xml:space="preserve"> PAGEREF _Toc38122217 \h </w:instrText>
             </w:r>
             <w:r>
               <w:rPr>
@@ -1323,7 +1096,7 @@
                 <w:noProof/>
                 <w:webHidden/>
               </w:rPr>
-              <w:t>4</w:t>
+              <w:t>5</w:t>
             </w:r>
             <w:r>
               <w:rPr>
@@ -1347,7 +1120,7 @@
               <w:sz w:val="22"/>
             </w:rPr>
           </w:pPr>
-          <w:hyperlink w:anchor="_Toc34566850" w:history="1">
+          <w:hyperlink w:anchor="_Toc38122218" w:history="1">
             <w:r>
               <w:rPr>
                 <w:rStyle w:val="Hyperlink"/>
@@ -1391,7 +1164,7 @@
                 <w:noProof/>
                 <w:webHidden/>
               </w:rPr>
-              <w:instrText xml:space="preserve"> PAGEREF _Toc34566850 \h </w:instrText>
+              <w:instrText xml:space="preserve"> PAGEREF _Toc38122218 \h </w:instrText>
             </w:r>
             <w:r>
               <w:rPr>
@@ -1411,7 +1184,7 @@
                 <w:noProof/>
                 <w:webHidden/>
               </w:rPr>
-              <w:t>4</w:t>
+              <w:t>5</w:t>
             </w:r>
             <w:r>
               <w:rPr>
@@ -1435,7 +1208,7 @@
               <w:sz w:val="22"/>
             </w:rPr>
           </w:pPr>
-          <w:hyperlink w:anchor="_Toc34566851" w:history="1">
+          <w:hyperlink w:anchor="_Toc38122219" w:history="1">
             <w:r>
               <w:rPr>
                 <w:rStyle w:val="Hyperlink"/>
@@ -1479,7 +1252,7 @@
                 <w:noProof/>
                 <w:webHidden/>
               </w:rPr>
-              <w:instrText xml:space="preserve"> PAGEREF _Toc34566851 \h </w:instrText>
+              <w:instrText xml:space="preserve"> PAGEREF _Toc38122219 \h </w:instrText>
             </w:r>
             <w:r>
               <w:rPr>
@@ -1499,7 +1272,7 @@
                 <w:noProof/>
                 <w:webHidden/>
               </w:rPr>
-              <w:t>4</w:t>
+              <w:t>5</w:t>
             </w:r>
             <w:r>
               <w:rPr>
@@ -1541,6 +1314,8 @@
         </w:rPr>
         <w:br w:type="page"/>
       </w:r>
+      <w:bookmarkStart w:id="0" w:name="_GoBack"/>
+      <w:bookmarkEnd w:id="0"/>
     </w:p>
     <w:p>
       <w:pPr>
@@ -1549,7 +1324,7 @@
           <w:lang w:val="sr-Latn-CS"/>
         </w:rPr>
       </w:pPr>
-      <w:bookmarkStart w:id="0" w:name="_Toc34566840"/>
+      <w:bookmarkStart w:id="1" w:name="_Toc38122208"/>
       <w:r>
         <w:rPr>
           <w:lang w:val="sr-Latn-CS"/>
@@ -1557,7 +1332,7 @@
         <w:lastRenderedPageBreak/>
         <w:t>Istorija izmena</w:t>
       </w:r>
-      <w:bookmarkEnd w:id="0"/>
+      <w:bookmarkEnd w:id="1"/>
     </w:p>
     <w:p>
       <w:pPr>
@@ -1771,19 +1546,11 @@
                 <w:lang w:val="sr-Latn-CS"/>
               </w:rPr>
             </w:pPr>
-            <w:proofErr w:type="spellStart"/>
-            <w:r>
-              <w:rPr>
-                <w:lang w:val="sr-Latn-CS"/>
-              </w:rPr>
-              <w:t>Lara</w:t>
-            </w:r>
-            <w:proofErr w:type="spellEnd"/>
-            <w:r>
-              <w:rPr>
-                <w:lang w:val="sr-Latn-CS"/>
-              </w:rPr>
-              <w:t xml:space="preserve"> Vukovi</w:t>
+            <w:r>
+              <w:rPr>
+                <w:lang w:val="sr-Latn-CS"/>
+              </w:rPr>
+              <w:t>Lara Vukovi</w:t>
             </w:r>
             <w:r>
               <w:rPr>
@@ -1808,6 +1575,12 @@
                 <w:lang w:val="sr-Latn-CS"/>
               </w:rPr>
             </w:pPr>
+            <w:r>
+              <w:rPr>
+                <w:lang w:val="sr-Latn-CS"/>
+              </w:rPr>
+              <w:t>18.04.2020.</w:t>
+            </w:r>
           </w:p>
         </w:tc>
         <w:tc>
@@ -1820,6 +1593,12 @@
                 <w:lang w:val="sr-Latn-CS"/>
               </w:rPr>
             </w:pPr>
+            <w:r>
+              <w:rPr>
+                <w:lang w:val="sr-Latn-CS"/>
+              </w:rPr>
+              <w:t>1.1</w:t>
+            </w:r>
           </w:p>
         </w:tc>
         <w:tc>
@@ -1832,6 +1611,12 @@
                 <w:lang w:val="sr-Latn-CS"/>
               </w:rPr>
             </w:pPr>
+            <w:r>
+              <w:rPr>
+                <w:lang w:val="sr-Latn-CS"/>
+              </w:rPr>
+              <w:t>Izmena SSU nakon faze Modelovanja baze podataka</w:t>
+            </w:r>
           </w:p>
         </w:tc>
         <w:tc>
@@ -1844,6 +1629,12 @@
                 <w:lang w:val="sr-Latn-CS"/>
               </w:rPr>
             </w:pPr>
+            <w:r>
+              <w:rPr>
+                <w:lang w:val="sr-Latn-CS"/>
+              </w:rPr>
+              <w:t>Nikola Krstić</w:t>
+            </w:r>
           </w:p>
         </w:tc>
       </w:tr>
@@ -1914,8 +1705,6 @@
           <w:lang w:val="sr-Latn-CS"/>
         </w:rPr>
       </w:pPr>
-      <w:bookmarkStart w:id="1" w:name="_GoBack"/>
-      <w:bookmarkEnd w:id="1"/>
     </w:p>
     <w:p>
       <w:pPr>
@@ -2082,7 +1871,7 @@
           <w:lang w:val="sr-Latn-CS"/>
         </w:rPr>
       </w:pPr>
-      <w:bookmarkStart w:id="2" w:name="_Toc34566841"/>
+      <w:bookmarkStart w:id="2" w:name="_Toc38122209"/>
       <w:r>
         <w:rPr>
           <w:lang w:val="sr-Latn-CS"/>
@@ -2102,7 +1891,7 @@
           <w:lang w:val="sr-Latn-CS"/>
         </w:rPr>
       </w:pPr>
-      <w:bookmarkStart w:id="3" w:name="_Toc34566842"/>
+      <w:bookmarkStart w:id="3" w:name="_Toc38122210"/>
       <w:r>
         <w:rPr>
           <w:lang w:val="sr-Latn-CS"/>
@@ -2150,7 +1939,7 @@
           <w:lang w:val="sr-Latn-CS"/>
         </w:rPr>
       </w:pPr>
-      <w:bookmarkStart w:id="4" w:name="_Toc34566843"/>
+      <w:bookmarkStart w:id="4" w:name="_Toc38122211"/>
       <w:r>
         <w:rPr>
           <w:lang w:val="sr-Latn-CS"/>
@@ -2204,7 +1993,7 @@
           <w:lang w:val="sr-Latn-CS"/>
         </w:rPr>
       </w:pPr>
-      <w:bookmarkStart w:id="5" w:name="_Toc34566844"/>
+      <w:bookmarkStart w:id="5" w:name="_Toc38122212"/>
       <w:r>
         <w:rPr>
           <w:lang w:val="sr-Latn-CS"/>
@@ -2267,7 +2056,7 @@
           <w:lang w:val="sr-Latn-CS"/>
         </w:rPr>
       </w:pPr>
-      <w:bookmarkStart w:id="6" w:name="_Toc34566845"/>
+      <w:bookmarkStart w:id="6" w:name="_Toc38122213"/>
       <w:r>
         <w:rPr>
           <w:lang w:val="sr-Latn-CS"/>
@@ -2489,7 +2278,7 @@
           <w:lang w:val="sr-Latn-CS"/>
         </w:rPr>
       </w:pPr>
-      <w:bookmarkStart w:id="7" w:name="_Toc34566846"/>
+      <w:bookmarkStart w:id="7" w:name="_Toc38122214"/>
       <w:r>
         <w:rPr>
           <w:lang w:val="sr-Latn-CS"/>
@@ -2506,29 +2295,15 @@
         <w:rPr>
           <w:lang w:val="sr-Latn-CS"/>
         </w:rPr>
-        <w:t>(</w:t>
-      </w:r>
-      <w:proofErr w:type="spellStart"/>
-      <w:r>
-        <w:rPr>
-          <w:lang w:val="sr-Latn-CS"/>
-        </w:rPr>
-        <w:t>logovanja</w:t>
-      </w:r>
-      <w:proofErr w:type="spellEnd"/>
-      <w:r>
-        <w:rPr>
-          <w:lang w:val="sr-Latn-CS"/>
-        </w:rPr>
-        <w:t>) na sistem</w:t>
+        <w:t>(logovanja) na sistem</w:t>
+      </w:r>
+      <w:r>
+        <w:rPr>
+          <w:lang w:val="sr-Latn-CS"/>
+        </w:rPr>
+        <w:t xml:space="preserve"> i upotrebe tog sistema</w:t>
       </w:r>
       <w:bookmarkEnd w:id="7"/>
-      <w:r>
-        <w:rPr>
-          <w:lang w:val="sr-Latn-CS"/>
-        </w:rPr>
-        <w:t xml:space="preserve"> i upotrebe tog sistema</w:t>
-      </w:r>
     </w:p>
     <w:p>
       <w:pPr>
@@ -2541,7 +2316,7 @@
           <w:lang w:val="sr-Latn-CS"/>
         </w:rPr>
       </w:pPr>
-      <w:bookmarkStart w:id="8" w:name="_Toc34566847"/>
+      <w:bookmarkStart w:id="8" w:name="_Toc38122215"/>
       <w:r>
         <w:rPr>
           <w:lang w:val="sr-Latn-CS"/>
@@ -2585,35 +2360,13 @@
         <w:rPr>
           <w:lang w:val="sr-Latn-RS"/>
         </w:rPr>
-        <w:t xml:space="preserve">rodaja i rezervacija karata, registrovanje </w:t>
-      </w:r>
-      <w:proofErr w:type="spellStart"/>
-      <w:r>
-        <w:rPr>
-          <w:lang w:val="sr-Latn-RS"/>
-        </w:rPr>
-        <w:t>Loyalty</w:t>
-      </w:r>
-      <w:proofErr w:type="spellEnd"/>
-      <w:r>
-        <w:rPr>
-          <w:lang w:val="sr-Latn-RS"/>
-        </w:rPr>
-        <w:t xml:space="preserve"> korisnika, uplata na račun </w:t>
-      </w:r>
-      <w:proofErr w:type="spellStart"/>
-      <w:r>
-        <w:rPr>
-          <w:lang w:val="sr-Latn-RS"/>
-        </w:rPr>
-        <w:t>Loyalty</w:t>
-      </w:r>
-      <w:proofErr w:type="spellEnd"/>
-      <w:r>
-        <w:rPr>
-          <w:lang w:val="sr-Latn-RS"/>
-        </w:rPr>
-        <w:t xml:space="preserve"> korisnika.</w:t>
+        <w:t>rodaja i rezervacija karata, registrovanje Loyalty korisnika</w:t>
+      </w:r>
+      <w:r>
+        <w:rPr>
+          <w:lang w:val="sr-Latn-RS"/>
+        </w:rPr>
+        <w:t>.</w:t>
       </w:r>
     </w:p>
     <w:p>
@@ -2627,22 +2380,14 @@
           <w:lang w:val="sr-Latn-CS"/>
         </w:rPr>
       </w:pPr>
-      <w:bookmarkStart w:id="9" w:name="_Toc34566848"/>
-      <w:r>
-        <w:rPr>
-          <w:lang w:val="sr-Latn-CS"/>
-        </w:rPr>
-        <w:t xml:space="preserve">Tok </w:t>
-      </w:r>
-      <w:proofErr w:type="spellStart"/>
-      <w:r>
-        <w:rPr>
-          <w:lang w:val="sr-Latn-CS"/>
-        </w:rPr>
-        <w:t>dogadjaja</w:t>
+      <w:bookmarkStart w:id="9" w:name="_Toc38122216"/>
+      <w:r>
+        <w:rPr>
+          <w:lang w:val="sr-Latn-CS"/>
+        </w:rPr>
+        <w:t>Tok dogadjaja</w:t>
       </w:r>
       <w:bookmarkEnd w:id="9"/>
-      <w:proofErr w:type="spellEnd"/>
     </w:p>
     <w:p>
       <w:pPr>
@@ -2831,21 +2576,7 @@
         <w:rPr>
           <w:lang w:val="sr-Latn-CS"/>
         </w:rPr>
-        <w:t>Radnik potvrđuje prijavljivanje (</w:t>
-      </w:r>
-      <w:proofErr w:type="spellStart"/>
-      <w:r>
-        <w:rPr>
-          <w:lang w:val="sr-Latn-CS"/>
-        </w:rPr>
-        <w:t>logovanje</w:t>
-      </w:r>
-      <w:proofErr w:type="spellEnd"/>
-      <w:r>
-        <w:rPr>
-          <w:lang w:val="sr-Latn-CS"/>
-        </w:rPr>
-        <w:t>) na sistem prit</w:t>
+        <w:t>Radnik potvrđuje prijavljivanje (logovanje) na sistem prit</w:t>
       </w:r>
       <w:r>
         <w:rPr>
@@ -2899,16 +2630,8 @@
         <w:rPr>
           <w:lang w:val="sr-Latn-CS"/>
         </w:rPr>
-        <w:t xml:space="preserve">(prijavio) </w:t>
-      </w:r>
-      <w:proofErr w:type="spellStart"/>
-      <w:r>
-        <w:rPr>
-          <w:lang w:val="sr-Latn-CS"/>
-        </w:rPr>
-        <w:t>logovao</w:t>
-      </w:r>
-      <w:proofErr w:type="spellEnd"/>
+        <w:t>(prijavio) logovao</w:t>
+      </w:r>
       <w:r>
         <w:rPr>
           <w:lang w:val="sr-Latn-CS"/>
@@ -2945,31 +2668,7 @@
         <w:rPr>
           <w:lang w:val="sr-Latn-CS"/>
         </w:rPr>
-        <w:t>1.Bira da proda ili rezervi</w:t>
-      </w:r>
-      <w:r>
-        <w:rPr>
-          <w:lang w:val="sr-Latn-CS"/>
-        </w:rPr>
-        <w:t>š</w:t>
-      </w:r>
-      <w:r>
-        <w:rPr>
-          <w:lang w:val="sr-Latn-CS"/>
-        </w:rPr>
-        <w:t>e kartu pritiskom na dugme “Prodaj/Rezervi</w:t>
-      </w:r>
-      <w:r>
-        <w:rPr>
-          <w:lang w:val="sr-Latn-CS"/>
-        </w:rPr>
-        <w:t>š</w:t>
-      </w:r>
-      <w:r>
-        <w:rPr>
-          <w:lang w:val="sr-Latn-CS"/>
-        </w:rPr>
-        <w:t>i“</w:t>
+        <w:t>1.Bira da proda ili rezerviše kartu pritiskom na dugme “Prodaj/Rezerviši“</w:t>
       </w:r>
     </w:p>
     <w:p>
@@ -3015,19 +2714,11 @@
         </w:rPr>
         <w:t>U prvom padaju</w:t>
       </w:r>
-      <w:proofErr w:type="spellStart"/>
-      <w:r>
-        <w:rPr>
-          <w:lang w:val="sr-Latn-RS"/>
-        </w:rPr>
-        <w:t>ćem</w:t>
-      </w:r>
-      <w:proofErr w:type="spellEnd"/>
-      <w:r>
-        <w:rPr>
-          <w:lang w:val="sr-Latn-RS"/>
-        </w:rPr>
-        <w:t xml:space="preserve"> meniju</w:t>
+      <w:r>
+        <w:rPr>
+          <w:lang w:val="sr-Latn-RS"/>
+        </w:rPr>
+        <w:t>ćem meniju</w:t>
       </w:r>
       <w:r>
         <w:rPr>
@@ -3157,21 +2848,7 @@
         <w:rPr>
           <w:lang w:val="sr-Latn-RS"/>
         </w:rPr>
-        <w:t xml:space="preserve">6. Na osnovu zahteva kupca da mu se karte rezervišu ili </w:t>
-      </w:r>
-      <w:proofErr w:type="spellStart"/>
-      <w:r>
-        <w:rPr>
-          <w:lang w:val="sr-Latn-RS"/>
-        </w:rPr>
-        <w:t>prodaju,radnik</w:t>
-      </w:r>
-      <w:proofErr w:type="spellEnd"/>
-      <w:r>
-        <w:rPr>
-          <w:lang w:val="sr-Latn-RS"/>
-        </w:rPr>
-        <w:t xml:space="preserve"> pritiska dugme </w:t>
+        <w:t xml:space="preserve">6. Na osnovu zahteva kupca da mu se karte rezervišu ili prodaju,radnik pritiska dugme </w:t>
       </w:r>
       <w:r>
         <w:t>“</w:t>
@@ -3194,21 +2871,7 @@
         <w:rPr>
           <w:lang w:val="sr-Latn-RS"/>
         </w:rPr>
-        <w:t xml:space="preserve">2.Bira da registruje novog </w:t>
-      </w:r>
-      <w:proofErr w:type="spellStart"/>
-      <w:r>
-        <w:rPr>
-          <w:lang w:val="sr-Latn-RS"/>
-        </w:rPr>
-        <w:t>Loyalty</w:t>
-      </w:r>
-      <w:proofErr w:type="spellEnd"/>
-      <w:r>
-        <w:rPr>
-          <w:lang w:val="sr-Latn-RS"/>
-        </w:rPr>
-        <w:t xml:space="preserve"> korisnika pritiskom na dugme “Registruj“</w:t>
+        <w:t>2.Bira da registruje novog Loyalty korisnika pritiskom na dugme “Registruj“</w:t>
       </w:r>
     </w:p>
     <w:p>
@@ -3328,21 +2991,90 @@
           <w:lang w:val="sr-Latn-RS"/>
         </w:rPr>
         <w:tab/>
-        <w:t>3. U t</w:t>
-      </w:r>
-      <w:r>
-        <w:rPr>
-          <w:lang w:val="sr-Latn-RS"/>
-        </w:rPr>
-        <w:t>reći p</w:t>
-      </w:r>
-      <w:r>
-        <w:rPr>
-          <w:lang w:val="sr-Latn-RS"/>
-        </w:rPr>
-        <w:t xml:space="preserve">ravougaonik unosi </w:t>
-      </w:r>
-      <w:proofErr w:type="spellStart"/>
+        <w:t>3. U treći p</w:t>
+      </w:r>
+      <w:r>
+        <w:rPr>
+          <w:lang w:val="sr-Latn-RS"/>
+        </w:rPr>
+        <w:t>ravougaonik unosi e</w:t>
+      </w:r>
+      <w:r>
+        <w:rPr>
+          <w:lang w:val="sr-Latn-RS"/>
+        </w:rPr>
+        <w:t>mail ko</w:t>
+      </w:r>
+      <w:r>
+        <w:rPr>
+          <w:lang w:val="sr-Latn-RS"/>
+        </w:rPr>
+        <w:t>r</w:t>
+      </w:r>
+      <w:r>
+        <w:rPr>
+          <w:lang w:val="sr-Latn-RS"/>
+        </w:rPr>
+        <w:t>isnika</w:t>
+      </w:r>
+    </w:p>
+    <w:p>
+      <w:pPr>
+        <w:rPr>
+          <w:lang w:val="sr-Latn-RS"/>
+        </w:rPr>
+      </w:pPr>
+      <w:r>
+        <w:rPr>
+          <w:lang w:val="sr-Latn-RS"/>
+        </w:rPr>
+        <w:tab/>
+      </w:r>
+      <w:r>
+        <w:rPr>
+          <w:lang w:val="sr-Latn-RS"/>
+        </w:rPr>
+        <w:tab/>
+      </w:r>
+      <w:r>
+        <w:rPr>
+          <w:lang w:val="sr-Latn-RS"/>
+        </w:rPr>
+        <w:tab/>
+      </w:r>
+      <w:r>
+        <w:rPr>
+          <w:lang w:val="sr-Latn-RS"/>
+        </w:rPr>
+        <w:tab/>
+        <w:t>4. U četvrti pravougaonik unosi lozinku korisnika</w:t>
+      </w:r>
+    </w:p>
+    <w:p>
+      <w:pPr>
+        <w:ind w:left="2880"/>
+        <w:rPr>
+          <w:lang w:val="sr-Latn-RS"/>
+        </w:rPr>
+      </w:pPr>
+      <w:r>
+        <w:rPr>
+          <w:lang w:val="sr-Latn-RS"/>
+        </w:rPr>
+        <w:t xml:space="preserve">5. </w:t>
+      </w:r>
+      <w:r>
+        <w:rPr>
+          <w:lang w:val="sr-Latn-RS"/>
+        </w:rPr>
+        <w:t>Z</w:t>
+      </w:r>
+      <w:r>
+        <w:rPr>
+          <w:lang w:val="sr-Latn-RS"/>
+        </w:rPr>
+        <w:t>aposl</w:t>
+      </w:r>
       <w:r>
         <w:rPr>
           <w:lang w:val="sr-Latn-RS"/>
@@ -3353,101 +3085,6 @@
         <w:rPr>
           <w:lang w:val="sr-Latn-RS"/>
         </w:rPr>
-        <w:t>mail</w:t>
-      </w:r>
-      <w:proofErr w:type="spellEnd"/>
-      <w:r>
-        <w:rPr>
-          <w:lang w:val="sr-Latn-RS"/>
-        </w:rPr>
-        <w:t xml:space="preserve"> ko</w:t>
-      </w:r>
-      <w:r>
-        <w:rPr>
-          <w:lang w:val="sr-Latn-RS"/>
-        </w:rPr>
-        <w:t>r</w:t>
-      </w:r>
-      <w:r>
-        <w:rPr>
-          <w:lang w:val="sr-Latn-RS"/>
-        </w:rPr>
-        <w:t>isnika</w:t>
-      </w:r>
-    </w:p>
-    <w:p>
-      <w:pPr>
-        <w:rPr>
-          <w:lang w:val="sr-Latn-RS"/>
-        </w:rPr>
-      </w:pPr>
-      <w:r>
-        <w:rPr>
-          <w:lang w:val="sr-Latn-RS"/>
-        </w:rPr>
-        <w:tab/>
-      </w:r>
-      <w:r>
-        <w:rPr>
-          <w:lang w:val="sr-Latn-RS"/>
-        </w:rPr>
-        <w:tab/>
-      </w:r>
-      <w:r>
-        <w:rPr>
-          <w:lang w:val="sr-Latn-RS"/>
-        </w:rPr>
-        <w:tab/>
-      </w:r>
-      <w:r>
-        <w:rPr>
-          <w:lang w:val="sr-Latn-RS"/>
-        </w:rPr>
-        <w:tab/>
-        <w:t>4. U č</w:t>
-      </w:r>
-      <w:r>
-        <w:rPr>
-          <w:lang w:val="sr-Latn-RS"/>
-        </w:rPr>
-        <w:t>etvrti pravougaonik unosi lozinku korisnika</w:t>
-      </w:r>
-    </w:p>
-    <w:p>
-      <w:pPr>
-        <w:ind w:left="2880"/>
-        <w:rPr>
-          <w:lang w:val="sr-Latn-RS"/>
-        </w:rPr>
-      </w:pPr>
-      <w:r>
-        <w:rPr>
-          <w:lang w:val="sr-Latn-RS"/>
-        </w:rPr>
-        <w:t xml:space="preserve">5. </w:t>
-      </w:r>
-      <w:r>
-        <w:rPr>
-          <w:lang w:val="sr-Latn-RS"/>
-        </w:rPr>
-        <w:t>Z</w:t>
-      </w:r>
-      <w:r>
-        <w:rPr>
-          <w:lang w:val="sr-Latn-RS"/>
-        </w:rPr>
-        <w:t>aposl</w:t>
-      </w:r>
-      <w:r>
-        <w:rPr>
-          <w:lang w:val="sr-Latn-RS"/>
-        </w:rPr>
-        <w:t>e</w:t>
-      </w:r>
-      <w:r>
-        <w:rPr>
-          <w:lang w:val="sr-Latn-RS"/>
-        </w:rPr>
         <w:t xml:space="preserve">ni pritiska dugme </w:t>
       </w:r>
       <w:r>
@@ -3475,301 +3112,50 @@
         <w:rPr>
           <w:lang w:val="sr-Latn-RS"/>
         </w:rPr>
-        <w:t xml:space="preserve"> kako bi registrovao unetog korisnika kao novog </w:t>
-      </w:r>
-      <w:proofErr w:type="spellStart"/>
-      <w:r>
-        <w:rPr>
-          <w:lang w:val="sr-Latn-RS"/>
-        </w:rPr>
-        <w:t>Loyalty</w:t>
-      </w:r>
-      <w:proofErr w:type="spellEnd"/>
-      <w:r>
-        <w:rPr>
-          <w:lang w:val="sr-Latn-RS"/>
-        </w:rPr>
-        <w:t xml:space="preserve"> korisnika</w:t>
-      </w:r>
-    </w:p>
-    <w:p>
-      <w:pPr>
-        <w:ind w:left="2160" w:firstLine="60"/>
-        <w:rPr>
-          <w:lang w:val="sr-Latn-RS"/>
-        </w:rPr>
-      </w:pPr>
-      <w:r>
-        <w:rPr>
-          <w:lang w:val="sr-Latn-RS"/>
-        </w:rPr>
-        <w:t>3</w:t>
-      </w:r>
-      <w:r>
-        <w:rPr>
-          <w:lang w:val="sr-Latn-RS"/>
-        </w:rPr>
-        <w:t>.</w:t>
-      </w:r>
-      <w:r>
-        <w:rPr>
-          <w:lang w:val="sr-Latn-RS"/>
-        </w:rPr>
-        <w:t>Bira da izvrši uplatu na račun</w:t>
-      </w:r>
-      <w:r>
-        <w:rPr>
-          <w:lang w:val="sr-Latn-RS"/>
-        </w:rPr>
-        <w:t xml:space="preserve"> </w:t>
-      </w:r>
-      <w:proofErr w:type="spellStart"/>
-      <w:r>
-        <w:rPr>
-          <w:lang w:val="sr-Latn-RS"/>
-        </w:rPr>
-        <w:t>Loyalty</w:t>
-      </w:r>
-      <w:proofErr w:type="spellEnd"/>
-      <w:r>
-        <w:rPr>
-          <w:lang w:val="sr-Latn-RS"/>
-        </w:rPr>
-        <w:t xml:space="preserve"> korisnika pritiskom na dugme “</w:t>
-      </w:r>
-      <w:r>
-        <w:rPr>
-          <w:lang w:val="sr-Latn-RS"/>
-        </w:rPr>
-        <w:t>Uplati</w:t>
-      </w:r>
-      <w:r>
-        <w:rPr>
-          <w:lang w:val="sr-Latn-RS"/>
-        </w:rPr>
-        <w:t>“</w:t>
-      </w:r>
-    </w:p>
-    <w:p>
-      <w:pPr>
-        <w:rPr>
-          <w:lang w:val="sr-Latn-RS"/>
-        </w:rPr>
-      </w:pPr>
-      <w:r>
-        <w:rPr>
-          <w:lang w:val="sr-Latn-RS"/>
-        </w:rPr>
-        <w:tab/>
-      </w:r>
-      <w:r>
-        <w:rPr>
-          <w:lang w:val="sr-Latn-RS"/>
-        </w:rPr>
-        <w:tab/>
-      </w:r>
-      <w:r>
-        <w:rPr>
-          <w:lang w:val="sr-Latn-RS"/>
-        </w:rPr>
-        <w:tab/>
-        <w:t xml:space="preserve">            </w:t>
-      </w:r>
-      <w:r>
-        <w:rPr>
-          <w:lang w:val="sr-Latn-CS"/>
-        </w:rPr>
-        <w:t xml:space="preserve">1. </w:t>
-      </w:r>
-      <w:r>
-        <w:rPr>
-          <w:lang w:val="sr-Latn-CS"/>
-        </w:rPr>
-        <w:t>U prvi pravougaonik unosi i</w:t>
-      </w:r>
-      <w:r>
-        <w:rPr>
-          <w:lang w:val="sr-Latn-CS"/>
-        </w:rPr>
-        <w:t>me korisnika</w:t>
-      </w:r>
-    </w:p>
-    <w:p>
-      <w:pPr>
-        <w:rPr>
-          <w:lang w:val="sr-Latn-RS"/>
-        </w:rPr>
-      </w:pPr>
-      <w:r>
-        <w:rPr>
-          <w:lang w:val="sr-Latn-RS"/>
-        </w:rPr>
-        <w:tab/>
-      </w:r>
-      <w:r>
-        <w:rPr>
-          <w:lang w:val="sr-Latn-RS"/>
-        </w:rPr>
-        <w:tab/>
-      </w:r>
-      <w:r>
-        <w:rPr>
-          <w:lang w:val="sr-Latn-RS"/>
-        </w:rPr>
-        <w:tab/>
-      </w:r>
-      <w:r>
-        <w:rPr>
-          <w:lang w:val="sr-Latn-RS"/>
-        </w:rPr>
-        <w:tab/>
-        <w:t>2. U dr</w:t>
-      </w:r>
-      <w:r>
-        <w:rPr>
-          <w:lang w:val="sr-Latn-RS"/>
-        </w:rPr>
-        <w:t>ugi pravougaonik unosi p</w:t>
-      </w:r>
-      <w:r>
-        <w:rPr>
-          <w:lang w:val="sr-Latn-RS"/>
-        </w:rPr>
-        <w:t>rezime korisnika</w:t>
-      </w:r>
-    </w:p>
-    <w:p>
-      <w:pPr>
-        <w:rPr>
-          <w:lang w:val="sr-Latn-RS"/>
-        </w:rPr>
-      </w:pPr>
-      <w:r>
-        <w:rPr>
-          <w:lang w:val="sr-Latn-RS"/>
-        </w:rPr>
-        <w:tab/>
-      </w:r>
-      <w:r>
-        <w:rPr>
-          <w:lang w:val="sr-Latn-RS"/>
-        </w:rPr>
-        <w:tab/>
-      </w:r>
-      <w:r>
-        <w:rPr>
-          <w:lang w:val="sr-Latn-RS"/>
-        </w:rPr>
-        <w:tab/>
-      </w:r>
-      <w:r>
-        <w:rPr>
-          <w:lang w:val="sr-Latn-RS"/>
-        </w:rPr>
-        <w:tab/>
-        <w:t>3. U treći p</w:t>
-      </w:r>
-      <w:r>
-        <w:rPr>
-          <w:lang w:val="sr-Latn-RS"/>
-        </w:rPr>
-        <w:t xml:space="preserve">ravougaonik unosi </w:t>
-      </w:r>
-      <w:proofErr w:type="spellStart"/>
-      <w:r>
-        <w:rPr>
-          <w:lang w:val="sr-Latn-RS"/>
-        </w:rPr>
-        <w:t>e</w:t>
-      </w:r>
-      <w:r>
-        <w:rPr>
-          <w:lang w:val="sr-Latn-RS"/>
-        </w:rPr>
-        <w:t>mail</w:t>
-      </w:r>
-      <w:proofErr w:type="spellEnd"/>
-      <w:r>
-        <w:rPr>
-          <w:lang w:val="sr-Latn-RS"/>
-        </w:rPr>
-        <w:t xml:space="preserve"> </w:t>
-      </w:r>
-      <w:proofErr w:type="spellStart"/>
-      <w:r>
-        <w:rPr>
-          <w:lang w:val="sr-Latn-RS"/>
-        </w:rPr>
-        <w:t>koisnika</w:t>
-      </w:r>
-      <w:proofErr w:type="spellEnd"/>
-    </w:p>
-    <w:p>
-      <w:pPr>
-        <w:ind w:left="2880"/>
-        <w:rPr>
-          <w:lang w:val="sr-Latn-RS"/>
-        </w:rPr>
-      </w:pPr>
-      <w:r>
-        <w:rPr>
-          <w:lang w:val="sr-Latn-RS"/>
-        </w:rPr>
-        <w:t>4. U četvrti prav</w:t>
-      </w:r>
-      <w:r>
-        <w:rPr>
-          <w:lang w:val="sr-Latn-RS"/>
-        </w:rPr>
-        <w:t>ougaonik unosi iznos koji želi da uplati na      korisnikovu karticu</w:t>
-      </w:r>
-    </w:p>
-    <w:p>
-      <w:pPr>
-        <w:ind w:left="2880"/>
-        <w:rPr>
-          <w:lang w:val="sr-Latn-RS"/>
-        </w:rPr>
-      </w:pPr>
-      <w:r>
-        <w:rPr>
-          <w:lang w:val="sr-Latn-RS"/>
-        </w:rPr>
-        <w:t>5. Zaposl</w:t>
-      </w:r>
-      <w:r>
-        <w:rPr>
-          <w:lang w:val="sr-Latn-RS"/>
-        </w:rPr>
-        <w:t>e</w:t>
-      </w:r>
-      <w:r>
-        <w:rPr>
-          <w:lang w:val="sr-Latn-RS"/>
-        </w:rPr>
-        <w:t xml:space="preserve">ni pritiska dugme </w:t>
-      </w:r>
-      <w:r>
-        <w:t>“</w:t>
-      </w:r>
-      <w:r>
-        <w:rPr>
-          <w:lang w:val="sr-Latn-RS"/>
-        </w:rPr>
-        <w:t>Uplati</w:t>
-      </w:r>
-      <w:r>
-        <w:rPr>
-          <w:lang w:val="sr-Latn-RS"/>
-        </w:rPr>
-        <w:t xml:space="preserve">“ kako bi </w:t>
-      </w:r>
-      <w:r>
-        <w:rPr>
-          <w:lang w:val="sr-Latn-RS"/>
-        </w:rPr>
-        <w:t>se izvršila uplata na korisnikovu karticu</w:t>
-      </w:r>
+        <w:t xml:space="preserve"> kako bi registrovao unetog korisnika kao novog Loyalty korisnika</w:t>
+      </w:r>
+    </w:p>
+    <w:p>
+      <w:pPr>
+        <w:rPr>
+          <w:lang w:val="sr-Latn-RS"/>
+        </w:rPr>
+      </w:pPr>
+    </w:p>
+    <w:p>
+      <w:pPr>
+        <w:rPr>
+          <w:lang w:val="sr-Latn-RS"/>
+        </w:rPr>
+      </w:pPr>
+    </w:p>
+    <w:p>
+      <w:pPr>
+        <w:rPr>
+          <w:lang w:val="sr-Latn-RS"/>
+        </w:rPr>
+      </w:pPr>
+    </w:p>
+    <w:p>
+      <w:pPr>
+        <w:rPr>
+          <w:lang w:val="sr-Latn-RS"/>
+        </w:rPr>
+      </w:pPr>
+    </w:p>
+    <w:p>
+      <w:pPr>
+        <w:rPr>
+          <w:lang w:val="sr-Latn-RS"/>
+        </w:rPr>
+      </w:pPr>
+    </w:p>
+    <w:p>
+      <w:pPr>
+        <w:rPr>
+          <w:lang w:val="sr-Latn-RS"/>
+        </w:rPr>
+      </w:pPr>
     </w:p>
     <w:p>
       <w:pPr>
@@ -3809,6 +3195,7 @@
         <w:rPr>
           <w:lang w:val="sr-Latn-CS"/>
         </w:rPr>
+        <w:lastRenderedPageBreak/>
         <w:t>Proširenja</w:t>
       </w:r>
     </w:p>
@@ -3823,16 +3210,8 @@
         <w:rPr>
           <w:lang w:val="sr-Latn-CS"/>
         </w:rPr>
-        <w:t xml:space="preserve">3a. Sistem je </w:t>
-      </w:r>
-      <w:proofErr w:type="spellStart"/>
-      <w:r>
-        <w:rPr>
-          <w:lang w:val="sr-Latn-CS"/>
-        </w:rPr>
-        <w:t>offline</w:t>
-      </w:r>
-      <w:proofErr w:type="spellEnd"/>
+        <w:t>3a. Sistem je offline</w:t>
+      </w:r>
     </w:p>
     <w:p>
       <w:pPr>
@@ -3919,14 +3298,12 @@
         </w:rPr>
         <w:t xml:space="preserve"> prijavljivanja (</w:t>
       </w:r>
-      <w:proofErr w:type="spellStart"/>
       <w:r>
         <w:rPr>
           <w:lang w:val="sr-Latn-CS"/>
         </w:rPr>
         <w:t>logovanja</w:t>
       </w:r>
-      <w:proofErr w:type="spellEnd"/>
       <w:r>
         <w:rPr>
           <w:lang w:val="sr-Latn-CS"/>
@@ -3994,22 +3371,8 @@
         <w:rPr>
           <w:lang w:val="sr-Latn-CS"/>
         </w:rPr>
-        <w:t>6.1.</w:t>
-      </w:r>
-      <w:r>
-        <w:rPr>
-          <w:lang w:val="sr-Latn-CS"/>
-        </w:rPr>
-        <w:t xml:space="preserve">a. Sistem je </w:t>
-      </w:r>
-      <w:proofErr w:type="spellStart"/>
-      <w:r>
-        <w:rPr>
-          <w:lang w:val="sr-Latn-CS"/>
-        </w:rPr>
-        <w:t>offline</w:t>
-      </w:r>
-      <w:proofErr w:type="spellEnd"/>
+        <w:t>6.1.a. Sistem je offline</w:t>
+      </w:r>
     </w:p>
     <w:p>
       <w:pPr>
@@ -4036,22 +3399,8 @@
         <w:rPr>
           <w:lang w:val="sr-Latn-CS"/>
         </w:rPr>
-        <w:t>6.2</w:t>
-      </w:r>
-      <w:r>
-        <w:rPr>
-          <w:lang w:val="sr-Latn-CS"/>
-        </w:rPr>
-        <w:t xml:space="preserve">.a. Sistem je </w:t>
-      </w:r>
-      <w:proofErr w:type="spellStart"/>
-      <w:r>
-        <w:rPr>
-          <w:lang w:val="sr-Latn-CS"/>
-        </w:rPr>
-        <w:t>offline</w:t>
-      </w:r>
-      <w:proofErr w:type="spellEnd"/>
+        <w:t>6.2.a. Sistem je offline</w:t>
+      </w:r>
     </w:p>
     <w:p>
       <w:pPr>
@@ -4079,19 +3428,7 @@
         <w:rPr>
           <w:lang w:val="sr-Latn-CS"/>
         </w:rPr>
-        <w:t>6.2.5.</w:t>
-      </w:r>
-      <w:r>
-        <w:rPr>
-          <w:lang w:val="sr-Latn-CS"/>
-        </w:rPr>
-        <w:t>a.</w:t>
-      </w:r>
-      <w:r>
-        <w:rPr>
-          <w:lang w:val="sr-Latn-CS"/>
-        </w:rPr>
-        <w:t>Korisnik je već unet u sistem</w:t>
+        <w:t>6.2.5.a.Korisnik je već unet u sistem</w:t>
       </w:r>
     </w:p>
     <w:p>
@@ -4109,98 +3446,6 @@
         <w:tab/>
         <w:t>.1: Ispisuje se poruka o grešci</w:t>
       </w:r>
-    </w:p>
-    <w:p>
-      <w:pPr>
-        <w:ind w:left="1080" w:firstLine="720"/>
-        <w:rPr>
-          <w:lang w:val="sr-Latn-CS"/>
-        </w:rPr>
-      </w:pPr>
-      <w:r>
-        <w:rPr>
-          <w:lang w:val="sr-Latn-CS"/>
-        </w:rPr>
-        <w:t>6.3</w:t>
-      </w:r>
-      <w:r>
-        <w:rPr>
-          <w:lang w:val="sr-Latn-CS"/>
-        </w:rPr>
-        <w:t xml:space="preserve">.a. Sistem je </w:t>
-      </w:r>
-      <w:proofErr w:type="spellStart"/>
-      <w:r>
-        <w:rPr>
-          <w:lang w:val="sr-Latn-CS"/>
-        </w:rPr>
-        <w:t>offline</w:t>
-      </w:r>
-      <w:proofErr w:type="spellEnd"/>
-    </w:p>
-    <w:p>
-      <w:pPr>
-        <w:ind w:left="1800" w:firstLine="360"/>
-        <w:rPr>
-          <w:lang w:val="sr-Latn-CS"/>
-        </w:rPr>
-      </w:pPr>
-      <w:r>
-        <w:rPr>
-          <w:lang w:val="sr-Latn-CS"/>
-        </w:rPr>
-        <w:t>.1: Ispisuje se poruka o grešci</w:t>
-      </w:r>
-    </w:p>
-    <w:p>
-      <w:pPr>
-        <w:pStyle w:val="ListParagraph"/>
-        <w:ind w:left="1800"/>
-        <w:rPr>
-          <w:lang w:val="sr-Latn-CS"/>
-        </w:rPr>
-      </w:pPr>
-      <w:r>
-        <w:rPr>
-          <w:lang w:val="sr-Latn-CS"/>
-        </w:rPr>
-        <w:t>6.3</w:t>
-      </w:r>
-      <w:r>
-        <w:rPr>
-          <w:lang w:val="sr-Latn-CS"/>
-        </w:rPr>
-        <w:t>.5.a.</w:t>
-      </w:r>
-      <w:r>
-        <w:rPr>
-          <w:lang w:val="sr-Latn-CS"/>
-        </w:rPr>
-        <w:t xml:space="preserve"> Nije moguće izvršiti uplatu određenog iznosa na korisnikovu karticu</w:t>
-      </w:r>
-    </w:p>
-    <w:p>
-      <w:pPr>
-        <w:pStyle w:val="ListParagraph"/>
-        <w:ind w:left="1800"/>
-        <w:rPr>
-          <w:lang w:val="sr-Latn-CS"/>
-        </w:rPr>
-      </w:pPr>
-      <w:r>
-        <w:rPr>
-          <w:lang w:val="sr-Latn-CS"/>
-        </w:rPr>
-        <w:tab/>
-        <w:t>.1: Ispisuje se poruka o grešci</w:t>
-      </w:r>
-    </w:p>
-    <w:p>
-      <w:pPr>
-        <w:rPr>
-          <w:lang w:val="sr-Latn-CS"/>
-        </w:rPr>
-      </w:pPr>
     </w:p>
     <w:p>
       <w:pPr>
@@ -4213,7 +3458,7 @@
           <w:lang w:val="sr-Latn-CS"/>
         </w:rPr>
       </w:pPr>
-      <w:bookmarkStart w:id="10" w:name="_Toc34566849"/>
+      <w:bookmarkStart w:id="10" w:name="_Toc38122217"/>
       <w:r>
         <w:rPr>
           <w:lang w:val="sr-Latn-CS"/>
@@ -4233,21 +3478,7 @@
         <w:rPr>
           <w:lang w:val="sr-Latn-CS"/>
         </w:rPr>
-        <w:t xml:space="preserve">Ovom delu aplikacije moguće je pristupiti tek nakon što se kreira </w:t>
-      </w:r>
-      <w:proofErr w:type="spellStart"/>
-      <w:r>
-        <w:rPr>
-          <w:lang w:val="sr-Latn-CS"/>
-        </w:rPr>
-        <w:t>Admin</w:t>
-      </w:r>
-      <w:proofErr w:type="spellEnd"/>
-      <w:r>
-        <w:rPr>
-          <w:lang w:val="sr-Latn-CS"/>
-        </w:rPr>
-        <w:t xml:space="preserve"> aplikacija.</w:t>
+        <w:t>Ovom delu aplikacije moguće je pristupiti tek nakon što se kreira Admin aplikacija.</w:t>
       </w:r>
     </w:p>
     <w:p>
@@ -4261,7 +3492,7 @@
           <w:lang w:val="sr-Latn-CS"/>
         </w:rPr>
       </w:pPr>
-      <w:bookmarkStart w:id="11" w:name="_Toc34566850"/>
+      <w:bookmarkStart w:id="11" w:name="_Toc38122218"/>
       <w:r>
         <w:rPr>
           <w:lang w:val="sr-Latn-CS"/>
@@ -4325,7 +3556,7 @@
           <w:lang w:val="sr-Latn-CS"/>
         </w:rPr>
       </w:pPr>
-      <w:bookmarkStart w:id="12" w:name="_Toc34566851"/>
+      <w:bookmarkStart w:id="12" w:name="_Toc38122219"/>
       <w:r>
         <w:rPr>
           <w:lang w:val="sr-Latn-CS"/>
@@ -4444,7 +3675,7 @@
 </file>
 
 <file path=word/endnotes.xml><?xml version="1.0" encoding="utf-8"?>
-<w:endnotes xmlns:wpc="http://schemas.microsoft.com/office/word/2010/wordprocessingCanvas" xmlns:cx="http://schemas.microsoft.com/office/drawing/2014/chartex" xmlns:cx1="http://schemas.microsoft.com/office/drawing/2015/9/8/chartex" xmlns:mc="http://schemas.openxmlformats.org/markup-compatibility/2006" xmlns:o="urn:schemas-microsoft-com:office:office" xmlns:r="http://schemas.openxmlformats.org/officeDocument/2006/relationships" xmlns:m="http://schemas.openxmlformats.org/officeDocument/2006/math" xmlns:v="urn:schemas-microsoft-com:vml" xmlns:wp14="http://schemas.microsoft.com/office/word/2010/wordprocessingDrawing" xmlns:wp="http://schemas.openxmlformats.org/drawingml/2006/wordprocessingDrawing" xmlns:w10="urn:schemas-microsoft-com:office:word" xmlns:w="http://schemas.openxmlformats.org/wordprocessingml/2006/main" xmlns:w14="http://schemas.microsoft.com/office/word/2010/wordml" xmlns:w15="http://schemas.microsoft.com/office/word/2012/wordml" xmlns:w16se="http://schemas.microsoft.com/office/word/2015/wordml/symex" xmlns:wpg="http://schemas.microsoft.com/office/word/2010/wordprocessingGroup" xmlns:wpi="http://schemas.microsoft.com/office/word/2010/wordprocessingInk" xmlns:wne="http://schemas.microsoft.com/office/word/2006/wordml" xmlns:wps="http://schemas.microsoft.com/office/word/2010/wordprocessingShape" mc:Ignorable="w14 w15 w16se wp14">
+<w:endnotes xmlns:wpc="http://schemas.microsoft.com/office/word/2010/wordprocessingCanvas" xmlns:cx="http://schemas.microsoft.com/office/drawing/2014/chartex" xmlns:cx1="http://schemas.microsoft.com/office/drawing/2015/9/8/chartex" xmlns:cx2="http://schemas.microsoft.com/office/drawing/2015/10/21/chartex" xmlns:cx3="http://schemas.microsoft.com/office/drawing/2016/5/9/chartex" xmlns:cx4="http://schemas.microsoft.com/office/drawing/2016/5/10/chartex" xmlns:cx5="http://schemas.microsoft.com/office/drawing/2016/5/11/chartex" xmlns:cx6="http://schemas.microsoft.com/office/drawing/2016/5/12/chartex" xmlns:cx7="http://schemas.microsoft.com/office/drawing/2016/5/13/chartex" xmlns:cx8="http://schemas.microsoft.com/office/drawing/2016/5/14/chartex" xmlns:mc="http://schemas.openxmlformats.org/markup-compatibility/2006" xmlns:aink="http://schemas.microsoft.com/office/drawing/2016/ink" xmlns:am3d="http://schemas.microsoft.com/office/drawing/2017/model3d" xmlns:o="urn:schemas-microsoft-com:office:office" xmlns:r="http://schemas.openxmlformats.org/officeDocument/2006/relationships" xmlns:m="http://schemas.openxmlformats.org/officeDocument/2006/math" xmlns:v="urn:schemas-microsoft-com:vml" xmlns:wp14="http://schemas.microsoft.com/office/word/2010/wordprocessingDrawing" xmlns:wp="http://schemas.openxmlformats.org/drawingml/2006/wordprocessingDrawing" xmlns:w10="urn:schemas-microsoft-com:office:word" xmlns:w="http://schemas.openxmlformats.org/wordprocessingml/2006/main" xmlns:w14="http://schemas.microsoft.com/office/word/2010/wordml" xmlns:w15="http://schemas.microsoft.com/office/word/2012/wordml" xmlns:w16cid="http://schemas.microsoft.com/office/word/2016/wordml/cid" xmlns:w16se="http://schemas.microsoft.com/office/word/2015/wordml/symex" xmlns:wpg="http://schemas.microsoft.com/office/word/2010/wordprocessingGroup" xmlns:wpi="http://schemas.microsoft.com/office/word/2010/wordprocessingInk" xmlns:wne="http://schemas.microsoft.com/office/word/2006/wordml" xmlns:wps="http://schemas.microsoft.com/office/word/2010/wordprocessingShape" mc:Ignorable="w14 w15 w16se w16cid wp14">
   <w:endnote w:type="separator" w:id="-1">
     <w:p>
       <w:r>
@@ -4463,7 +3694,7 @@
 </file>
 
 <file path=word/footer1.xml><?xml version="1.0" encoding="utf-8"?>
-<w:ftr xmlns:wpc="http://schemas.microsoft.com/office/word/2010/wordprocessingCanvas" xmlns:cx="http://schemas.microsoft.com/office/drawing/2014/chartex" xmlns:cx1="http://schemas.microsoft.com/office/drawing/2015/9/8/chartex" xmlns:mc="http://schemas.openxmlformats.org/markup-compatibility/2006" xmlns:o="urn:schemas-microsoft-com:office:office" xmlns:r="http://schemas.openxmlformats.org/officeDocument/2006/relationships" xmlns:m="http://schemas.openxmlformats.org/officeDocument/2006/math" xmlns:v="urn:schemas-microsoft-com:vml" xmlns:wp14="http://schemas.microsoft.com/office/word/2010/wordprocessingDrawing" xmlns:wp="http://schemas.openxmlformats.org/drawingml/2006/wordprocessingDrawing" xmlns:w10="urn:schemas-microsoft-com:office:word" xmlns:w="http://schemas.openxmlformats.org/wordprocessingml/2006/main" xmlns:w14="http://schemas.microsoft.com/office/word/2010/wordml" xmlns:w15="http://schemas.microsoft.com/office/word/2012/wordml" xmlns:w16se="http://schemas.microsoft.com/office/word/2015/wordml/symex" xmlns:wpg="http://schemas.microsoft.com/office/word/2010/wordprocessingGroup" xmlns:wpi="http://schemas.microsoft.com/office/word/2010/wordprocessingInk" xmlns:wne="http://schemas.microsoft.com/office/word/2006/wordml" xmlns:wps="http://schemas.microsoft.com/office/word/2010/wordprocessingShape" mc:Ignorable="w14 w15 w16se wp14">
+<w:ftr xmlns:wpc="http://schemas.microsoft.com/office/word/2010/wordprocessingCanvas" xmlns:cx="http://schemas.microsoft.com/office/drawing/2014/chartex" xmlns:cx1="http://schemas.microsoft.com/office/drawing/2015/9/8/chartex" xmlns:cx2="http://schemas.microsoft.com/office/drawing/2015/10/21/chartex" xmlns:cx3="http://schemas.microsoft.com/office/drawing/2016/5/9/chartex" xmlns:cx4="http://schemas.microsoft.com/office/drawing/2016/5/10/chartex" xmlns:cx5="http://schemas.microsoft.com/office/drawing/2016/5/11/chartex" xmlns:cx6="http://schemas.microsoft.com/office/drawing/2016/5/12/chartex" xmlns:cx7="http://schemas.microsoft.com/office/drawing/2016/5/13/chartex" xmlns:cx8="http://schemas.microsoft.com/office/drawing/2016/5/14/chartex" xmlns:mc="http://schemas.openxmlformats.org/markup-compatibility/2006" xmlns:aink="http://schemas.microsoft.com/office/drawing/2016/ink" xmlns:am3d="http://schemas.microsoft.com/office/drawing/2017/model3d" xmlns:o="urn:schemas-microsoft-com:office:office" xmlns:r="http://schemas.openxmlformats.org/officeDocument/2006/relationships" xmlns:m="http://schemas.openxmlformats.org/officeDocument/2006/math" xmlns:v="urn:schemas-microsoft-com:vml" xmlns:wp14="http://schemas.microsoft.com/office/word/2010/wordprocessingDrawing" xmlns:wp="http://schemas.openxmlformats.org/drawingml/2006/wordprocessingDrawing" xmlns:w10="urn:schemas-microsoft-com:office:word" xmlns:w="http://schemas.openxmlformats.org/wordprocessingml/2006/main" xmlns:w14="http://schemas.microsoft.com/office/word/2010/wordml" xmlns:w15="http://schemas.microsoft.com/office/word/2012/wordml" xmlns:w16cid="http://schemas.microsoft.com/office/word/2016/wordml/cid" xmlns:w16se="http://schemas.microsoft.com/office/word/2015/wordml/symex" xmlns:wpg="http://schemas.microsoft.com/office/word/2010/wordprocessingGroup" xmlns:wpi="http://schemas.microsoft.com/office/word/2010/wordprocessingInk" xmlns:wne="http://schemas.microsoft.com/office/word/2006/wordml" xmlns:wps="http://schemas.microsoft.com/office/word/2010/wordprocessingShape" mc:Ignorable="w14 w15 w16se w16cid wp14">
   <w:p>
     <w:pPr>
       <w:pStyle w:val="Footer"/>
@@ -4473,7 +3704,7 @@
 </file>
 
 <file path=word/footnotes.xml><?xml version="1.0" encoding="utf-8"?>
-<w:footnotes xmlns:wpc="http://schemas.microsoft.com/office/word/2010/wordprocessingCanvas" xmlns:cx="http://schemas.microsoft.com/office/drawing/2014/chartex" xmlns:cx1="http://schemas.microsoft.com/office/drawing/2015/9/8/chartex" xmlns:mc="http://schemas.openxmlformats.org/markup-compatibility/2006" xmlns:o="urn:schemas-microsoft-com:office:office" xmlns:r="http://schemas.openxmlformats.org/officeDocument/2006/relationships" xmlns:m="http://schemas.openxmlformats.org/officeDocument/2006/math" xmlns:v="urn:schemas-microsoft-com:vml" xmlns:wp14="http://schemas.microsoft.com/office/word/2010/wordprocessingDrawing" xmlns:wp="http://schemas.openxmlformats.org/drawingml/2006/wordprocessingDrawing" xmlns:w10="urn:schemas-microsoft-com:office:word" xmlns:w="http://schemas.openxmlformats.org/wordprocessingml/2006/main" xmlns:w14="http://schemas.microsoft.com/office/word/2010/wordml" xmlns:w15="http://schemas.microsoft.com/office/word/2012/wordml" xmlns:w16se="http://schemas.microsoft.com/office/word/2015/wordml/symex" xmlns:wpg="http://schemas.microsoft.com/office/word/2010/wordprocessingGroup" xmlns:wpi="http://schemas.microsoft.com/office/word/2010/wordprocessingInk" xmlns:wne="http://schemas.microsoft.com/office/word/2006/wordml" xmlns:wps="http://schemas.microsoft.com/office/word/2010/wordprocessingShape" mc:Ignorable="w14 w15 w16se wp14">
+<w:footnotes xmlns:wpc="http://schemas.microsoft.com/office/word/2010/wordprocessingCanvas" xmlns:cx="http://schemas.microsoft.com/office/drawing/2014/chartex" xmlns:cx1="http://schemas.microsoft.com/office/drawing/2015/9/8/chartex" xmlns:cx2="http://schemas.microsoft.com/office/drawing/2015/10/21/chartex" xmlns:cx3="http://schemas.microsoft.com/office/drawing/2016/5/9/chartex" xmlns:cx4="http://schemas.microsoft.com/office/drawing/2016/5/10/chartex" xmlns:cx5="http://schemas.microsoft.com/office/drawing/2016/5/11/chartex" xmlns:cx6="http://schemas.microsoft.com/office/drawing/2016/5/12/chartex" xmlns:cx7="http://schemas.microsoft.com/office/drawing/2016/5/13/chartex" xmlns:cx8="http://schemas.microsoft.com/office/drawing/2016/5/14/chartex" xmlns:mc="http://schemas.openxmlformats.org/markup-compatibility/2006" xmlns:aink="http://schemas.microsoft.com/office/drawing/2016/ink" xmlns:am3d="http://schemas.microsoft.com/office/drawing/2017/model3d" xmlns:o="urn:schemas-microsoft-com:office:office" xmlns:r="http://schemas.openxmlformats.org/officeDocument/2006/relationships" xmlns:m="http://schemas.openxmlformats.org/officeDocument/2006/math" xmlns:v="urn:schemas-microsoft-com:vml" xmlns:wp14="http://schemas.microsoft.com/office/word/2010/wordprocessingDrawing" xmlns:wp="http://schemas.openxmlformats.org/drawingml/2006/wordprocessingDrawing" xmlns:w10="urn:schemas-microsoft-com:office:word" xmlns:w="http://schemas.openxmlformats.org/wordprocessingml/2006/main" xmlns:w14="http://schemas.microsoft.com/office/word/2010/wordml" xmlns:w15="http://schemas.microsoft.com/office/word/2012/wordml" xmlns:w16cid="http://schemas.microsoft.com/office/word/2016/wordml/cid" xmlns:w16se="http://schemas.microsoft.com/office/word/2015/wordml/symex" xmlns:wpg="http://schemas.microsoft.com/office/word/2010/wordprocessingGroup" xmlns:wpi="http://schemas.microsoft.com/office/word/2010/wordprocessingInk" xmlns:wne="http://schemas.microsoft.com/office/word/2006/wordml" xmlns:wps="http://schemas.microsoft.com/office/word/2010/wordprocessingShape" mc:Ignorable="w14 w15 w16se w16cid wp14">
   <w:footnote w:type="separator" w:id="-1">
     <w:p>
       <w:r>
@@ -4492,7 +3723,7 @@
 </file>
 
 <file path=word/header1.xml><?xml version="1.0" encoding="utf-8"?>
-<w:hdr xmlns:wpc="http://schemas.microsoft.com/office/word/2010/wordprocessingCanvas" xmlns:cx="http://schemas.microsoft.com/office/drawing/2014/chartex" xmlns:cx1="http://schemas.microsoft.com/office/drawing/2015/9/8/chartex" xmlns:mc="http://schemas.openxmlformats.org/markup-compatibility/2006" xmlns:o="urn:schemas-microsoft-com:office:office" xmlns:r="http://schemas.openxmlformats.org/officeDocument/2006/relationships" xmlns:m="http://schemas.openxmlformats.org/officeDocument/2006/math" xmlns:v="urn:schemas-microsoft-com:vml" xmlns:wp14="http://schemas.microsoft.com/office/word/2010/wordprocessingDrawing" xmlns:wp="http://schemas.openxmlformats.org/drawingml/2006/wordprocessingDrawing" xmlns:w10="urn:schemas-microsoft-com:office:word" xmlns:w="http://schemas.openxmlformats.org/wordprocessingml/2006/main" xmlns:w14="http://schemas.microsoft.com/office/word/2010/wordml" xmlns:w15="http://schemas.microsoft.com/office/word/2012/wordml" xmlns:w16se="http://schemas.microsoft.com/office/word/2015/wordml/symex" xmlns:wpg="http://schemas.microsoft.com/office/word/2010/wordprocessingGroup" xmlns:wpi="http://schemas.microsoft.com/office/word/2010/wordprocessingInk" xmlns:wne="http://schemas.microsoft.com/office/word/2006/wordml" xmlns:wps="http://schemas.microsoft.com/office/word/2010/wordprocessingShape" mc:Ignorable="w14 w15 w16se wp14">
+<w:hdr xmlns:wpc="http://schemas.microsoft.com/office/word/2010/wordprocessingCanvas" xmlns:cx="http://schemas.microsoft.com/office/drawing/2014/chartex" xmlns:cx1="http://schemas.microsoft.com/office/drawing/2015/9/8/chartex" xmlns:cx2="http://schemas.microsoft.com/office/drawing/2015/10/21/chartex" xmlns:cx3="http://schemas.microsoft.com/office/drawing/2016/5/9/chartex" xmlns:cx4="http://schemas.microsoft.com/office/drawing/2016/5/10/chartex" xmlns:cx5="http://schemas.microsoft.com/office/drawing/2016/5/11/chartex" xmlns:cx6="http://schemas.microsoft.com/office/drawing/2016/5/12/chartex" xmlns:cx7="http://schemas.microsoft.com/office/drawing/2016/5/13/chartex" xmlns:cx8="http://schemas.microsoft.com/office/drawing/2016/5/14/chartex" xmlns:mc="http://schemas.openxmlformats.org/markup-compatibility/2006" xmlns:aink="http://schemas.microsoft.com/office/drawing/2016/ink" xmlns:am3d="http://schemas.microsoft.com/office/drawing/2017/model3d" xmlns:o="urn:schemas-microsoft-com:office:office" xmlns:r="http://schemas.openxmlformats.org/officeDocument/2006/relationships" xmlns:m="http://schemas.openxmlformats.org/officeDocument/2006/math" xmlns:v="urn:schemas-microsoft-com:vml" xmlns:wp14="http://schemas.microsoft.com/office/word/2010/wordprocessingDrawing" xmlns:wp="http://schemas.openxmlformats.org/drawingml/2006/wordprocessingDrawing" xmlns:w10="urn:schemas-microsoft-com:office:word" xmlns:w="http://schemas.openxmlformats.org/wordprocessingml/2006/main" xmlns:w14="http://schemas.microsoft.com/office/word/2010/wordml" xmlns:w15="http://schemas.microsoft.com/office/word/2012/wordml" xmlns:w16cid="http://schemas.microsoft.com/office/word/2016/wordml/cid" xmlns:w16se="http://schemas.microsoft.com/office/word/2015/wordml/symex" xmlns:wpg="http://schemas.microsoft.com/office/word/2010/wordprocessingGroup" xmlns:wpi="http://schemas.microsoft.com/office/word/2010/wordprocessingInk" xmlns:wne="http://schemas.microsoft.com/office/word/2006/wordml" xmlns:wps="http://schemas.microsoft.com/office/word/2010/wordprocessingShape" mc:Ignorable="w14 w15 w16se w16cid wp14">
   <w:p>
     <w:pPr>
       <w:pStyle w:val="Header"/>
@@ -4842,7 +4073,7 @@
         </mc:Choice>
         <mc:Fallback>
           <w:pict>
-            <v:group id="Group 158" o:spid="_x0000_s1026" style="position:absolute;margin-left:0;margin-top:0;width:133.9pt;height:80.65pt;z-index:251659264;mso-top-percent:23;mso-position-horizontal:left;mso-position-horizontal-relative:page;mso-position-vertical-relative:page;mso-top-percent:23;mso-width-relative:margin;mso-height-relative:margin" coordsize="17007,10241" o:gfxdata="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">
+            <v:group id="Group 158" o:spid="_x0000_s1026" style="position:absolute;margin-left:0;margin-top:0;width:133.9pt;height:80.65pt;z-index:251659264;mso-top-percent:23;mso-position-horizontal:left;mso-position-horizontal-relative:page;mso-position-vertical-relative:page;mso-top-percent:23;mso-width-relative:margin;mso-height-relative:margin" coordsize="17007,10241" o:gfxdata="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">
               <v:group id="Group 159" o:spid="_x0000_s1027" style="position:absolute;width:17007;height:10241" coordsize="17007,10241" o:gfxdata="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">
                 <v:rect id="Rectangle 160" o:spid="_x0000_s1028" style="position:absolute;width:17007;height:10241;visibility:visible;mso-wrap-style:square;v-text-anchor:middle" o:gfxdata="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" fillcolor="white [3212]" stroked="f" strokeweight="2pt">
                   <v:fill opacity="0"/>
@@ -4926,7 +4157,7 @@
 </file>
 
 <file path=word/numbering.xml><?xml version="1.0" encoding="utf-8"?>
-<w:numbering xmlns:wpc="http://schemas.microsoft.com/office/word/2010/wordprocessingCanvas" xmlns:cx="http://schemas.microsoft.com/office/drawing/2014/chartex" xmlns:cx1="http://schemas.microsoft.com/office/drawing/2015/9/8/chartex" xmlns:mc="http://schemas.openxmlformats.org/markup-compatibility/2006" xmlns:o="urn:schemas-microsoft-com:office:office" xmlns:r="http://schemas.openxmlformats.org/officeDocument/2006/relationships" xmlns:m="http://schemas.openxmlformats.org/officeDocument/2006/math" xmlns:v="urn:schemas-microsoft-com:vml" xmlns:wp14="http://schemas.microsoft.com/office/word/2010/wordprocessingDrawing" xmlns:wp="http://schemas.openxmlformats.org/drawingml/2006/wordprocessingDrawing" xmlns:w10="urn:schemas-microsoft-com:office:word" xmlns:w="http://schemas.openxmlformats.org/wordprocessingml/2006/main" xmlns:w14="http://schemas.microsoft.com/office/word/2010/wordml" xmlns:w15="http://schemas.microsoft.com/office/word/2012/wordml" xmlns:w16se="http://schemas.microsoft.com/office/word/2015/wordml/symex" xmlns:wpg="http://schemas.microsoft.com/office/word/2010/wordprocessingGroup" xmlns:wpi="http://schemas.microsoft.com/office/word/2010/wordprocessingInk" xmlns:wne="http://schemas.microsoft.com/office/word/2006/wordml" xmlns:wps="http://schemas.microsoft.com/office/word/2010/wordprocessingShape" mc:Ignorable="w14 w15 w16se wp14">
+<w:numbering xmlns:wpc="http://schemas.microsoft.com/office/word/2010/wordprocessingCanvas" xmlns:cx="http://schemas.microsoft.com/office/drawing/2014/chartex" xmlns:cx1="http://schemas.microsoft.com/office/drawing/2015/9/8/chartex" xmlns:cx2="http://schemas.microsoft.com/office/drawing/2015/10/21/chartex" xmlns:cx3="http://schemas.microsoft.com/office/drawing/2016/5/9/chartex" xmlns:cx4="http://schemas.microsoft.com/office/drawing/2016/5/10/chartex" xmlns:cx5="http://schemas.microsoft.com/office/drawing/2016/5/11/chartex" xmlns:cx6="http://schemas.microsoft.com/office/drawing/2016/5/12/chartex" xmlns:cx7="http://schemas.microsoft.com/office/drawing/2016/5/13/chartex" xmlns:cx8="http://schemas.microsoft.com/office/drawing/2016/5/14/chartex" xmlns:mc="http://schemas.openxmlformats.org/markup-compatibility/2006" xmlns:aink="http://schemas.microsoft.com/office/drawing/2016/ink" xmlns:am3d="http://schemas.microsoft.com/office/drawing/2017/model3d" xmlns:o="urn:schemas-microsoft-com:office:office" xmlns:r="http://schemas.openxmlformats.org/officeDocument/2006/relationships" xmlns:m="http://schemas.openxmlformats.org/officeDocument/2006/math" xmlns:v="urn:schemas-microsoft-com:vml" xmlns:wp14="http://schemas.microsoft.com/office/word/2010/wordprocessingDrawing" xmlns:wp="http://schemas.openxmlformats.org/drawingml/2006/wordprocessingDrawing" xmlns:w10="urn:schemas-microsoft-com:office:word" xmlns:w="http://schemas.openxmlformats.org/wordprocessingml/2006/main" xmlns:w14="http://schemas.microsoft.com/office/word/2010/wordml" xmlns:w15="http://schemas.microsoft.com/office/word/2012/wordml" xmlns:w16cid="http://schemas.microsoft.com/office/word/2016/wordml/cid" xmlns:w16se="http://schemas.microsoft.com/office/word/2015/wordml/symex" xmlns:wpg="http://schemas.microsoft.com/office/word/2010/wordprocessingGroup" xmlns:wpi="http://schemas.microsoft.com/office/word/2010/wordprocessingInk" xmlns:wne="http://schemas.microsoft.com/office/word/2006/wordml" xmlns:wps="http://schemas.microsoft.com/office/word/2010/wordprocessingShape" mc:Ignorable="w14 w15 w16se w16cid wp14">
   <w:abstractNum w:abstractNumId="0" w15:restartNumberingAfterBreak="0">
     <w:nsid w:val="013A4B32"/>
     <w:multiLevelType w:val="hybridMultilevel"/>
@@ -5811,7 +5042,7 @@
 </file>
 
 <file path=word/styles.xml><?xml version="1.0" encoding="utf-8"?>
-<w:styles xmlns:mc="http://schemas.openxmlformats.org/markup-compatibility/2006" xmlns:r="http://schemas.openxmlformats.org/officeDocument/2006/relationships" xmlns:w="http://schemas.openxmlformats.org/wordprocessingml/2006/main" xmlns:w14="http://schemas.microsoft.com/office/word/2010/wordml" xmlns:w15="http://schemas.microsoft.com/office/word/2012/wordml" xmlns:w16se="http://schemas.microsoft.com/office/word/2015/wordml/symex" mc:Ignorable="w14 w15 w16se">
+<w:styles xmlns:mc="http://schemas.openxmlformats.org/markup-compatibility/2006" xmlns:r="http://schemas.openxmlformats.org/officeDocument/2006/relationships" xmlns:w="http://schemas.openxmlformats.org/wordprocessingml/2006/main" xmlns:w14="http://schemas.microsoft.com/office/word/2010/wordml" xmlns:w15="http://schemas.microsoft.com/office/word/2012/wordml" xmlns:w16cid="http://schemas.microsoft.com/office/word/2016/wordml/cid" xmlns:w16se="http://schemas.microsoft.com/office/word/2015/wordml/symex" mc:Ignorable="w14 w15 w16se w16cid">
   <w:docDefaults>
     <w:rPrDefault>
       <w:rPr>
@@ -5823,7 +5054,7 @@
     </w:rPrDefault>
     <w:pPrDefault/>
   </w:docDefaults>
-  <w:latentStyles w:defLockedState="0" w:defUIPriority="99" w:defSemiHidden="0" w:defUnhideWhenUsed="0" w:defQFormat="0" w:count="371">
+  <w:latentStyles w:defLockedState="0" w:defUIPriority="99" w:defSemiHidden="0" w:defUnhideWhenUsed="0" w:defQFormat="0" w:count="377">
     <w:lsdException w:name="Normal" w:uiPriority="0" w:qFormat="1"/>
     <w:lsdException w:name="heading 1" w:uiPriority="9" w:qFormat="1"/>
     <w:lsdException w:name="heading 2" w:semiHidden="1" w:uiPriority="9" w:unhideWhenUsed="1" w:qFormat="1"/>
@@ -5971,11 +5202,8 @@
     <w:lsdException w:name="Table 3D effects 3" w:semiHidden="1" w:unhideWhenUsed="1"/>
     <w:lsdException w:name="Table Contemporary" w:semiHidden="1" w:unhideWhenUsed="1"/>
     <w:lsdException w:name="Table Elegant" w:semiHidden="1" w:unhideWhenUsed="1"/>
-    <w:lsdException w:name="Table Professional" w:semiHidden="1" w:unhideWhenUsed="1"/>
     <w:lsdException w:name="Table Subtle 1" w:semiHidden="1" w:unhideWhenUsed="1"/>
     <w:lsdException w:name="Table Subtle 2" w:semiHidden="1" w:unhideWhenUsed="1"/>
-    <w:lsdException w:name="Table Web 1" w:semiHidden="1" w:unhideWhenUsed="1"/>
-    <w:lsdException w:name="Table Web 2" w:semiHidden="1" w:unhideWhenUsed="1"/>
     <w:lsdException w:name="Table Web 3" w:semiHidden="1" w:unhideWhenUsed="1"/>
     <w:lsdException w:name="Balloon Text" w:semiHidden="1" w:unhideWhenUsed="1"/>
     <w:lsdException w:name="Table Grid" w:uiPriority="59"/>
@@ -6195,6 +5423,12 @@
     <w:lsdException w:name="List Table 5 Dark Accent 6" w:uiPriority="50"/>
     <w:lsdException w:name="List Table 6 Colorful Accent 6" w:uiPriority="51"/>
     <w:lsdException w:name="List Table 7 Colorful Accent 6" w:uiPriority="52"/>
+    <w:lsdException w:name="Mention" w:semiHidden="1" w:unhideWhenUsed="1"/>
+    <w:lsdException w:name="Smart Hyperlink" w:semiHidden="1" w:unhideWhenUsed="1"/>
+    <w:lsdException w:name="Hashtag" w:semiHidden="1" w:unhideWhenUsed="1"/>
+    <w:lsdException w:name="Unresolved Mention" w:semiHidden="1" w:unhideWhenUsed="1"/>
+    <w:lsdException w:name="Smart Link" w:semiHidden="1" w:unhideWhenUsed="1"/>
+    <w:lsdException w:name="Smart Link Error" w:semiHidden="1" w:unhideWhenUsed="1"/>
   </w:latentStyles>
   <w:style w:type="paragraph" w:default="1" w:styleId="Normal">
     <w:name w:val="Normal"/>
@@ -7373,7 +6607,7 @@
 </file>
 
 <file path=customXml/itemProps2.xml><?xml version="1.0" encoding="utf-8"?>
-<ds:datastoreItem xmlns:ds="http://schemas.openxmlformats.org/officeDocument/2006/customXml" ds:itemID="{CFAEE9A6-94DA-4706-9C0D-53045E01F2F1}">
+<ds:datastoreItem xmlns:ds="http://schemas.openxmlformats.org/officeDocument/2006/customXml" ds:itemID="{75BB5DEE-2845-4873-93E1-698770C1C771}">
   <ds:schemaRefs>
     <ds:schemaRef ds:uri="http://schemas.openxmlformats.org/officeDocument/2006/bibliography"/>
   </ds:schemaRefs>

</xml_diff>

<commit_message>
Izmene SSU-ova nakon implementacije Radnik Aplikacije
</commit_message>
<xml_diff>
--- a/Dokumenti/SSU/SSU Aplikacija za radnika bioskopa.docx
+++ b/Dokumenti/SSU/SSU Aplikacija za radnika bioskopa.docx
@@ -1,6 +1,6 @@
 
 <file path=word/document.xml><?xml version="1.0" encoding="utf-8"?>
-<w:document xmlns:wpc="http://schemas.microsoft.com/office/word/2010/wordprocessingCanvas" xmlns:cx="http://schemas.microsoft.com/office/drawing/2014/chartex" xmlns:cx1="http://schemas.microsoft.com/office/drawing/2015/9/8/chartex" xmlns:cx2="http://schemas.microsoft.com/office/drawing/2015/10/21/chartex" xmlns:cx3="http://schemas.microsoft.com/office/drawing/2016/5/9/chartex" xmlns:cx4="http://schemas.microsoft.com/office/drawing/2016/5/10/chartex" xmlns:cx5="http://schemas.microsoft.com/office/drawing/2016/5/11/chartex" xmlns:cx6="http://schemas.microsoft.com/office/drawing/2016/5/12/chartex" xmlns:cx7="http://schemas.microsoft.com/office/drawing/2016/5/13/chartex" xmlns:cx8="http://schemas.microsoft.com/office/drawing/2016/5/14/chartex" xmlns:mc="http://schemas.openxmlformats.org/markup-compatibility/2006" xmlns:aink="http://schemas.microsoft.com/office/drawing/2016/ink" xmlns:am3d="http://schemas.microsoft.com/office/drawing/2017/model3d" xmlns:o="urn:schemas-microsoft-com:office:office" xmlns:r="http://schemas.openxmlformats.org/officeDocument/2006/relationships" xmlns:m="http://schemas.openxmlformats.org/officeDocument/2006/math" xmlns:v="urn:schemas-microsoft-com:vml" xmlns:wp14="http://schemas.microsoft.com/office/word/2010/wordprocessingDrawing" xmlns:wp="http://schemas.openxmlformats.org/drawingml/2006/wordprocessingDrawing" xmlns:w10="urn:schemas-microsoft-com:office:word" xmlns:w="http://schemas.openxmlformats.org/wordprocessingml/2006/main" xmlns:w14="http://schemas.microsoft.com/office/word/2010/wordml" xmlns:w15="http://schemas.microsoft.com/office/word/2012/wordml" xmlns:w16cid="http://schemas.microsoft.com/office/word/2016/wordml/cid" xmlns:w16se="http://schemas.microsoft.com/office/word/2015/wordml/symex" xmlns:wpg="http://schemas.microsoft.com/office/word/2010/wordprocessingGroup" xmlns:wpi="http://schemas.microsoft.com/office/word/2010/wordprocessingInk" xmlns:wne="http://schemas.microsoft.com/office/word/2006/wordml" xmlns:wps="http://schemas.microsoft.com/office/word/2010/wordprocessingShape" mc:Ignorable="w14 w15 w16se w16cid wp14">
+<w:document xmlns:wpc="http://schemas.microsoft.com/office/word/2010/wordprocessingCanvas" xmlns:cx="http://schemas.microsoft.com/office/drawing/2014/chartex" xmlns:cx1="http://schemas.microsoft.com/office/drawing/2015/9/8/chartex" xmlns:mc="http://schemas.openxmlformats.org/markup-compatibility/2006" xmlns:o="urn:schemas-microsoft-com:office:office" xmlns:r="http://schemas.openxmlformats.org/officeDocument/2006/relationships" xmlns:m="http://schemas.openxmlformats.org/officeDocument/2006/math" xmlns:v="urn:schemas-microsoft-com:vml" xmlns:wp14="http://schemas.microsoft.com/office/word/2010/wordprocessingDrawing" xmlns:wp="http://schemas.openxmlformats.org/drawingml/2006/wordprocessingDrawing" xmlns:w10="urn:schemas-microsoft-com:office:word" xmlns:w="http://schemas.openxmlformats.org/wordprocessingml/2006/main" xmlns:w14="http://schemas.microsoft.com/office/word/2010/wordml" xmlns:w15="http://schemas.microsoft.com/office/word/2012/wordml" xmlns:w16se="http://schemas.microsoft.com/office/word/2015/wordml/symex" xmlns:wpg="http://schemas.microsoft.com/office/word/2010/wordprocessingGroup" xmlns:wpi="http://schemas.microsoft.com/office/word/2010/wordprocessingInk" xmlns:wne="http://schemas.microsoft.com/office/word/2006/wordml" xmlns:wps="http://schemas.microsoft.com/office/word/2010/wordprocessingShape" mc:Ignorable="w14 w15 w16se wp14">
   <w:body>
     <w:p>
       <w:r>
@@ -1314,8 +1314,6 @@
         </w:rPr>
         <w:br w:type="page"/>
       </w:r>
-      <w:bookmarkStart w:id="0" w:name="_GoBack"/>
-      <w:bookmarkEnd w:id="0"/>
     </w:p>
     <w:p>
       <w:pPr>
@@ -1324,7 +1322,7 @@
           <w:lang w:val="sr-Latn-CS"/>
         </w:rPr>
       </w:pPr>
-      <w:bookmarkStart w:id="1" w:name="_Toc38122208"/>
+      <w:bookmarkStart w:id="0" w:name="_Toc38122208"/>
       <w:r>
         <w:rPr>
           <w:lang w:val="sr-Latn-CS"/>
@@ -1332,7 +1330,7 @@
         <w:lastRenderedPageBreak/>
         <w:t>Istorija izmena</w:t>
       </w:r>
-      <w:bookmarkEnd w:id="1"/>
+      <w:bookmarkEnd w:id="0"/>
     </w:p>
     <w:p>
       <w:pPr>
@@ -1652,6 +1650,12 @@
                 <w:lang w:val="sr-Latn-CS"/>
               </w:rPr>
             </w:pPr>
+            <w:r>
+              <w:rPr>
+                <w:lang w:val="sr-Latn-CS"/>
+              </w:rPr>
+              <w:t>07.06.2020</w:t>
+            </w:r>
           </w:p>
         </w:tc>
         <w:tc>
@@ -1664,6 +1668,12 @@
                 <w:lang w:val="sr-Latn-CS"/>
               </w:rPr>
             </w:pPr>
+            <w:r>
+              <w:rPr>
+                <w:lang w:val="sr-Latn-CS"/>
+              </w:rPr>
+              <w:t>1.1</w:t>
+            </w:r>
           </w:p>
         </w:tc>
         <w:tc>
@@ -1676,6 +1686,12 @@
                 <w:lang w:val="sr-Latn-CS"/>
               </w:rPr>
             </w:pPr>
+            <w:r>
+              <w:rPr>
+                <w:lang w:val="sr-Latn-CS"/>
+              </w:rPr>
+              <w:t>Izmene SSU nakon svih izvršenih promena</w:t>
+            </w:r>
           </w:p>
         </w:tc>
         <w:tc>
@@ -1688,6 +1704,12 @@
                 <w:lang w:val="sr-Latn-CS"/>
               </w:rPr>
             </w:pPr>
+            <w:r>
+              <w:rPr>
+                <w:lang w:val="sr-Latn-CS"/>
+              </w:rPr>
+              <w:t>Lara Vuković</w:t>
+            </w:r>
           </w:p>
         </w:tc>
       </w:tr>
@@ -1871,14 +1893,14 @@
           <w:lang w:val="sr-Latn-CS"/>
         </w:rPr>
       </w:pPr>
-      <w:bookmarkStart w:id="2" w:name="_Toc38122209"/>
+      <w:bookmarkStart w:id="1" w:name="_Toc38122209"/>
       <w:r>
         <w:rPr>
           <w:lang w:val="sr-Latn-CS"/>
         </w:rPr>
         <w:t>Uvod</w:t>
       </w:r>
-      <w:bookmarkEnd w:id="2"/>
+      <w:bookmarkEnd w:id="1"/>
     </w:p>
     <w:p>
       <w:pPr>
@@ -1891,14 +1913,14 @@
           <w:lang w:val="sr-Latn-CS"/>
         </w:rPr>
       </w:pPr>
-      <w:bookmarkStart w:id="3" w:name="_Toc38122210"/>
+      <w:bookmarkStart w:id="2" w:name="_Toc38122210"/>
       <w:r>
         <w:rPr>
           <w:lang w:val="sr-Latn-CS"/>
         </w:rPr>
         <w:t>Rezime</w:t>
       </w:r>
-      <w:bookmarkEnd w:id="3"/>
+      <w:bookmarkEnd w:id="2"/>
     </w:p>
     <w:p>
       <w:pPr>
@@ -1939,14 +1961,14 @@
           <w:lang w:val="sr-Latn-CS"/>
         </w:rPr>
       </w:pPr>
-      <w:bookmarkStart w:id="4" w:name="_Toc38122211"/>
+      <w:bookmarkStart w:id="3" w:name="_Toc38122211"/>
       <w:r>
         <w:rPr>
           <w:lang w:val="sr-Latn-CS"/>
         </w:rPr>
         <w:t>Namena dokumenta i ciljne grupe</w:t>
       </w:r>
-      <w:bookmarkEnd w:id="4"/>
+      <w:bookmarkEnd w:id="3"/>
     </w:p>
     <w:p>
       <w:pPr>
@@ -1993,14 +2015,14 @@
           <w:lang w:val="sr-Latn-CS"/>
         </w:rPr>
       </w:pPr>
-      <w:bookmarkStart w:id="5" w:name="_Toc38122212"/>
+      <w:bookmarkStart w:id="4" w:name="_Toc38122212"/>
       <w:r>
         <w:rPr>
           <w:lang w:val="sr-Latn-CS"/>
         </w:rPr>
         <w:t>Reference</w:t>
       </w:r>
-      <w:bookmarkEnd w:id="5"/>
+      <w:bookmarkEnd w:id="4"/>
     </w:p>
     <w:p>
       <w:pPr>
@@ -2056,14 +2078,14 @@
           <w:lang w:val="sr-Latn-CS"/>
         </w:rPr>
       </w:pPr>
-      <w:bookmarkStart w:id="6" w:name="_Toc38122213"/>
+      <w:bookmarkStart w:id="5" w:name="_Toc38122213"/>
       <w:r>
         <w:rPr>
           <w:lang w:val="sr-Latn-CS"/>
         </w:rPr>
         <w:t>Otvorena pitanja</w:t>
       </w:r>
-      <w:bookmarkEnd w:id="6"/>
+      <w:bookmarkEnd w:id="5"/>
     </w:p>
     <w:tbl>
       <w:tblPr>
@@ -2278,7 +2300,7 @@
           <w:lang w:val="sr-Latn-CS"/>
         </w:rPr>
       </w:pPr>
-      <w:bookmarkStart w:id="7" w:name="_Toc38122214"/>
+      <w:bookmarkStart w:id="6" w:name="_Toc38122214"/>
       <w:r>
         <w:rPr>
           <w:lang w:val="sr-Latn-CS"/>
@@ -2303,7 +2325,7 @@
         </w:rPr>
         <w:t xml:space="preserve"> i upotrebe tog sistema</w:t>
       </w:r>
-      <w:bookmarkEnd w:id="7"/>
+      <w:bookmarkEnd w:id="6"/>
     </w:p>
     <w:p>
       <w:pPr>
@@ -2316,14 +2338,14 @@
           <w:lang w:val="sr-Latn-CS"/>
         </w:rPr>
       </w:pPr>
-      <w:bookmarkStart w:id="8" w:name="_Toc38122215"/>
+      <w:bookmarkStart w:id="7" w:name="_Toc38122215"/>
       <w:r>
         <w:rPr>
           <w:lang w:val="sr-Latn-CS"/>
         </w:rPr>
         <w:t>Kratak opis</w:t>
       </w:r>
-      <w:bookmarkEnd w:id="8"/>
+      <w:bookmarkEnd w:id="7"/>
     </w:p>
     <w:p>
       <w:pPr>
@@ -2360,7 +2382,37 @@
         <w:rPr>
           <w:lang w:val="sr-Latn-RS"/>
         </w:rPr>
-        <w:t>rodaja i rezervacija karata, registrovanje Loyalty korisnika</w:t>
+        <w:t>rodaja i rezervacija karata,</w:t>
+      </w:r>
+      <w:r>
+        <w:rPr>
+          <w:lang w:val="sr-Latn-RS"/>
+        </w:rPr>
+        <w:t>potvrda rezervacije</w:t>
+      </w:r>
+      <w:r>
+        <w:rPr>
+          <w:lang w:val="sr-Latn-RS"/>
+        </w:rPr>
+        <w:t xml:space="preserve"> re</w:t>
+      </w:r>
+      <w:r>
+        <w:rPr>
+          <w:lang w:val="sr-Latn-RS"/>
+        </w:rPr>
+        <w:t>gistrovanje</w:t>
+      </w:r>
+      <w:r>
+        <w:rPr>
+          <w:lang w:val="sr-Latn-RS"/>
+        </w:rPr>
+        <w:t xml:space="preserve"> korisnika</w:t>
+      </w:r>
+      <w:r>
+        <w:rPr>
+          <w:lang w:val="sr-Latn-RS"/>
+        </w:rPr>
+        <w:t xml:space="preserve"> i registrovanje novog Loyality korisnika</w:t>
       </w:r>
       <w:r>
         <w:rPr>
@@ -2380,14 +2432,14 @@
           <w:lang w:val="sr-Latn-CS"/>
         </w:rPr>
       </w:pPr>
-      <w:bookmarkStart w:id="9" w:name="_Toc38122216"/>
+      <w:bookmarkStart w:id="8" w:name="_Toc38122216"/>
       <w:r>
         <w:rPr>
           <w:lang w:val="sr-Latn-CS"/>
         </w:rPr>
         <w:t>Tok dogadjaja</w:t>
       </w:r>
-      <w:bookmarkEnd w:id="9"/>
+      <w:bookmarkEnd w:id="8"/>
     </w:p>
     <w:p>
       <w:pPr>
@@ -2582,7 +2634,13 @@
         <w:rPr>
           <w:lang w:val="sr-Latn-CS"/>
         </w:rPr>
-        <w:t>iskom na dugme „Ulogujte se“</w:t>
+        <w:t>iskom na dugme „Log in</w:t>
+      </w:r>
+      <w:r>
+        <w:rPr>
+          <w:lang w:val="sr-Latn-CS"/>
+        </w:rPr>
+        <w:t>“</w:t>
       </w:r>
     </w:p>
     <w:p>
@@ -2664,6 +2722,14 @@
           <w:lang w:val="sr-Latn-CS"/>
         </w:rPr>
       </w:pPr>
+    </w:p>
+    <w:p>
+      <w:pPr>
+        <w:ind w:left="2160"/>
+        <w:rPr>
+          <w:lang w:val="sr-Latn-CS"/>
+        </w:rPr>
+      </w:pPr>
       <w:r>
         <w:rPr>
           <w:lang w:val="sr-Latn-CS"/>
@@ -2724,7 +2790,13 @@
         <w:rPr>
           <w:lang w:val="sr-Latn-RS"/>
         </w:rPr>
-        <w:t xml:space="preserve"> bira dan filma</w:t>
+        <w:t xml:space="preserve"> bira datum</w:t>
+      </w:r>
+      <w:r>
+        <w:rPr>
+          <w:lang w:val="sr-Latn-RS"/>
+        </w:rPr>
+        <w:t xml:space="preserve"> filma</w:t>
       </w:r>
     </w:p>
     <w:p>
@@ -2756,7 +2828,13 @@
           <w:lang w:val="sr-Latn-RS"/>
         </w:rPr>
         <w:tab/>
-        <w:t>2. U drugom padajućem meniju bira vreme filma</w:t>
+        <w:t>2. U drugom</w:t>
+      </w:r>
+      <w:r>
+        <w:rPr>
+          <w:lang w:val="sr-Latn-RS"/>
+        </w:rPr>
+        <w:t xml:space="preserve"> padajućem meniju bira film</w:t>
       </w:r>
     </w:p>
     <w:p>
@@ -2788,39 +2866,25 @@
           <w:lang w:val="sr-Latn-RS"/>
         </w:rPr>
         <w:tab/>
-        <w:t>3. U trećem padajućem meniju bira film</w:t>
-      </w:r>
-    </w:p>
-    <w:p>
-      <w:pPr>
-        <w:rPr>
-          <w:lang w:val="sr-Latn-RS"/>
-        </w:rPr>
-      </w:pPr>
-      <w:r>
-        <w:rPr>
-          <w:lang w:val="sr-Latn-RS"/>
-        </w:rPr>
-        <w:tab/>
-      </w:r>
-      <w:r>
-        <w:rPr>
-          <w:lang w:val="sr-Latn-RS"/>
-        </w:rPr>
-        <w:tab/>
-      </w:r>
-      <w:r>
-        <w:rPr>
-          <w:lang w:val="sr-Latn-RS"/>
-        </w:rPr>
-        <w:tab/>
-      </w:r>
-      <w:r>
-        <w:rPr>
-          <w:lang w:val="sr-Latn-RS"/>
-        </w:rPr>
-        <w:tab/>
-        <w:t xml:space="preserve">4. U četvrtoj kutiji bira broj karata </w:t>
+        <w:t xml:space="preserve">3. U </w:t>
+      </w:r>
+      <w:r>
+        <w:rPr>
+          <w:lang w:val="sr-Latn-RS"/>
+        </w:rPr>
+        <w:t xml:space="preserve"> </w:t>
+      </w:r>
+      <w:r>
+        <w:rPr>
+          <w:lang w:val="sr-Latn-RS"/>
+        </w:rPr>
+        <w:t>trećem padajućem meniju bira vreme filma</w:t>
+      </w:r>
+      <w:r>
+        <w:rPr>
+          <w:lang w:val="sr-Latn-RS"/>
+        </w:rPr>
+        <w:t xml:space="preserve"> </w:t>
       </w:r>
     </w:p>
     <w:p>
@@ -2834,7 +2898,37 @@
         <w:rPr>
           <w:lang w:val="sr-Latn-RS"/>
         </w:rPr>
-        <w:t>5. Na mapi sale koja prikazuje stanje slobodnih i zauzetih        sedišta u toj sali označava prethodno opisan broj sedišta koje želi da proda/rezerviše</w:t>
+        <w:t>4</w:t>
+      </w:r>
+      <w:r>
+        <w:rPr>
+          <w:lang w:val="sr-Latn-RS"/>
+        </w:rPr>
+        <w:t xml:space="preserve">. </w:t>
+      </w:r>
+      <w:r>
+        <w:rPr>
+          <w:lang w:val="sr-Latn-RS"/>
+        </w:rPr>
+        <w:t>Pritiskom na dugme pređi na kupovinu</w:t>
+      </w:r>
+      <w:r>
+        <w:rPr>
+          <w:lang w:val="sr-Latn-RS"/>
+        </w:rPr>
+        <w:t xml:space="preserve"> prikazuje</w:t>
+      </w:r>
+      <w:r>
+        <w:rPr>
+          <w:lang w:val="sr-Latn-RS"/>
+        </w:rPr>
+        <w:t xml:space="preserve"> se</w:t>
+      </w:r>
+      <w:r>
+        <w:rPr>
+          <w:lang w:val="sr-Latn-RS"/>
+        </w:rPr>
+        <w:t xml:space="preserve"> stanje slobodnih i zauzetih        sedišta u toj sali označava prethodno opisan broj sedišta koje želi da proda/rezerviše</w:t>
       </w:r>
     </w:p>
     <w:p>
@@ -2848,7 +2942,25 @@
         <w:rPr>
           <w:lang w:val="sr-Latn-RS"/>
         </w:rPr>
-        <w:t xml:space="preserve">6. Na osnovu zahteva kupca da mu se karte rezervišu ili prodaju,radnik pritiska dugme </w:t>
+        <w:t>5</w:t>
+      </w:r>
+      <w:r>
+        <w:rPr>
+          <w:lang w:val="sr-Latn-RS"/>
+        </w:rPr>
+        <w:t xml:space="preserve">. Na osnovu zahteva kupca da mu se karte rezervišu ili prodaju,radnik </w:t>
+      </w:r>
+      <w:r>
+        <w:rPr>
+          <w:lang w:val="sr-Latn-RS"/>
+        </w:rPr>
+        <w:t xml:space="preserve">unosi korisničko ime kupca i </w:t>
+      </w:r>
+      <w:r>
+        <w:rPr>
+          <w:lang w:val="sr-Latn-RS"/>
+        </w:rPr>
+        <w:t xml:space="preserve">pritiska dugme </w:t>
       </w:r>
       <w:r>
         <w:t>“</w:t>
@@ -2867,11 +2979,19 @@
           <w:lang w:val="sr-Latn-RS"/>
         </w:rPr>
       </w:pPr>
-      <w:r>
-        <w:rPr>
-          <w:lang w:val="sr-Latn-RS"/>
-        </w:rPr>
-        <w:t>2.Bira da registruje novog Loyalty korisnika pritiskom na dugme “Registruj“</w:t>
+    </w:p>
+    <w:p>
+      <w:pPr>
+        <w:ind w:left="2160" w:firstLine="60"/>
+        <w:rPr>
+          <w:lang w:val="sr-Latn-RS"/>
+        </w:rPr>
+      </w:pPr>
+      <w:r>
+        <w:rPr>
+          <w:lang w:val="sr-Latn-RS"/>
+        </w:rPr>
+        <w:t>2.Bira da potvrdi rezervaciju</w:t>
       </w:r>
     </w:p>
     <w:p>
@@ -2903,6 +3023,176 @@
         <w:rPr>
           <w:lang w:val="sr-Latn-CS"/>
         </w:rPr>
+        <w:t>1. U prvi pravougaonik unosi korisničko ime korisnika</w:t>
+      </w:r>
+    </w:p>
+    <w:p>
+      <w:pPr>
+        <w:rPr>
+          <w:lang w:val="sr-Latn-RS"/>
+        </w:rPr>
+      </w:pPr>
+      <w:r>
+        <w:rPr>
+          <w:lang w:val="sr-Latn-RS"/>
+        </w:rPr>
+        <w:tab/>
+      </w:r>
+      <w:r>
+        <w:rPr>
+          <w:lang w:val="sr-Latn-RS"/>
+        </w:rPr>
+        <w:tab/>
+      </w:r>
+      <w:r>
+        <w:rPr>
+          <w:lang w:val="sr-Latn-RS"/>
+        </w:rPr>
+        <w:tab/>
+      </w:r>
+      <w:r>
+        <w:rPr>
+          <w:lang w:val="sr-Latn-RS"/>
+        </w:rPr>
+        <w:tab/>
+        <w:t xml:space="preserve">2. Pritiska dugme </w:t>
+      </w:r>
+      <w:r>
+        <w:t>“Unesi korisnicko ime”</w:t>
+      </w:r>
+    </w:p>
+    <w:p>
+      <w:pPr>
+        <w:ind w:left="2880"/>
+        <w:rPr>
+          <w:lang w:val="sr-Latn-RS"/>
+        </w:rPr>
+      </w:pPr>
+      <w:r>
+        <w:rPr>
+          <w:lang w:val="sr-Latn-RS"/>
+        </w:rPr>
+        <w:t xml:space="preserve">3. U naredna tri pravougaonika se redom ispisuju rezervisani film i pojavljuju dva dugmeta: </w:t>
+      </w:r>
+      <w:r>
+        <w:t>“Izvrsi kupovinu” i “Otkazi rezervaciju”</w:t>
+      </w:r>
+    </w:p>
+    <w:p>
+      <w:pPr>
+        <w:ind w:left="2880"/>
+        <w:rPr>
+          <w:lang w:val="sr-Latn-RS"/>
+        </w:rPr>
+      </w:pPr>
+      <w:r>
+        <w:rPr>
+          <w:lang w:val="sr-Latn-RS"/>
+        </w:rPr>
+        <w:t>5. Zaposleni pritiska dugme</w:t>
+      </w:r>
+      <w:r>
+        <w:rPr>
+          <w:lang w:val="sr-Latn-RS"/>
+        </w:rPr>
+        <w:t xml:space="preserve"> </w:t>
+      </w:r>
+      <w:r>
+        <w:t xml:space="preserve">“Izvrsi kupovinu” </w:t>
+      </w:r>
+      <w:r>
+        <w:rPr>
+          <w:lang w:val="sr-Latn-RS"/>
+        </w:rPr>
+        <w:t xml:space="preserve"> </w:t>
+      </w:r>
+      <w:r>
+        <w:rPr>
+          <w:lang w:val="sr-Latn-RS"/>
+        </w:rPr>
+        <w:t>kako bi potvrdio rezervaciju i prodao kartu</w:t>
+      </w:r>
+    </w:p>
+    <w:p>
+      <w:pPr>
+        <w:ind w:left="2880"/>
+        <w:rPr>
+          <w:lang w:val="sr-Latn-RS"/>
+        </w:rPr>
+      </w:pPr>
+      <w:r>
+        <w:rPr>
+          <w:lang w:val="sr-Latn-RS"/>
+        </w:rPr>
+        <w:t xml:space="preserve">6. 5. Zaposleni pritiska dugme </w:t>
+      </w:r>
+      <w:r>
+        <w:t xml:space="preserve">“Otkazi rezervaciju” </w:t>
+      </w:r>
+      <w:r>
+        <w:rPr>
+          <w:lang w:val="sr-Latn-RS"/>
+        </w:rPr>
+        <w:t xml:space="preserve"> kako bi uklonio rezervaciju za datog korisnika iz baze</w:t>
+      </w:r>
+    </w:p>
+    <w:p>
+      <w:pPr>
+        <w:ind w:left="1440" w:firstLine="720"/>
+        <w:rPr>
+          <w:lang w:val="sr-Latn-RS"/>
+        </w:rPr>
+      </w:pPr>
+    </w:p>
+    <w:p>
+      <w:pPr>
+        <w:ind w:left="1440" w:firstLine="720"/>
+        <w:rPr>
+          <w:lang w:val="sr-Latn-RS"/>
+        </w:rPr>
+      </w:pPr>
+      <w:r>
+        <w:rPr>
+          <w:lang w:val="sr-Latn-RS"/>
+        </w:rPr>
+        <w:t>3</w:t>
+      </w:r>
+      <w:r>
+        <w:rPr>
+          <w:lang w:val="sr-Latn-RS"/>
+        </w:rPr>
+        <w:t>.Bira da registruje novog korisnika pritiskom na dugme “Registruj“</w:t>
+      </w:r>
+    </w:p>
+    <w:p>
+      <w:pPr>
+        <w:rPr>
+          <w:lang w:val="sr-Latn-RS"/>
+        </w:rPr>
+      </w:pPr>
+      <w:r>
+        <w:rPr>
+          <w:lang w:val="sr-Latn-RS"/>
+        </w:rPr>
+        <w:tab/>
+      </w:r>
+      <w:r>
+        <w:rPr>
+          <w:lang w:val="sr-Latn-RS"/>
+        </w:rPr>
+        <w:tab/>
+      </w:r>
+      <w:r>
+        <w:rPr>
+          <w:lang w:val="sr-Latn-RS"/>
+        </w:rPr>
+        <w:tab/>
+        <w:t xml:space="preserve">            </w:t>
+      </w:r>
+      <w:r>
+        <w:rPr>
+          <w:lang w:val="sr-Latn-CS"/>
+        </w:rPr>
         <w:t xml:space="preserve">1. </w:t>
       </w:r>
       <w:r>
@@ -3020,14 +3310,41 @@
     </w:p>
     <w:p>
       <w:pPr>
-        <w:rPr>
-          <w:lang w:val="sr-Latn-RS"/>
-        </w:rPr>
-      </w:pPr>
-      <w:r>
-        <w:rPr>
-          <w:lang w:val="sr-Latn-RS"/>
-        </w:rPr>
+        <w:ind w:left="2160" w:firstLine="720"/>
+        <w:rPr>
+          <w:lang w:val="sr-Latn-RS"/>
+        </w:rPr>
+      </w:pPr>
+      <w:r>
+        <w:rPr>
+          <w:lang w:val="sr-Latn-RS"/>
+        </w:rPr>
+        <w:t>4. U treći p</w:t>
+      </w:r>
+      <w:r>
+        <w:rPr>
+          <w:lang w:val="sr-Latn-RS"/>
+        </w:rPr>
+        <w:t>ravougaonik unosi korisničko ime</w:t>
+      </w:r>
+      <w:r>
+        <w:rPr>
+          <w:lang w:val="sr-Latn-RS"/>
+        </w:rPr>
+        <w:t xml:space="preserve"> korisnika</w:t>
+      </w:r>
+    </w:p>
+    <w:p>
+      <w:pPr>
+        <w:rPr>
+          <w:lang w:val="sr-Latn-RS"/>
+        </w:rPr>
+      </w:pPr>
+      <w:r>
+        <w:rPr>
+          <w:lang w:val="sr-Latn-RS"/>
+        </w:rPr>
+        <w:lastRenderedPageBreak/>
         <w:tab/>
       </w:r>
       <w:r>
@@ -3047,7 +3364,13 @@
           <w:lang w:val="sr-Latn-RS"/>
         </w:rPr>
         <w:tab/>
-        <w:t>4. U četvrti pravougaonik unosi lozinku korisnika</w:t>
+        <w:t>5</w:t>
+      </w:r>
+      <w:r>
+        <w:rPr>
+          <w:lang w:val="sr-Latn-RS"/>
+        </w:rPr>
+        <w:t>. U četvrti pravougaonik unosi lozinku korisnika</w:t>
       </w:r>
     </w:p>
     <w:p>
@@ -3061,7 +3384,13 @@
         <w:rPr>
           <w:lang w:val="sr-Latn-RS"/>
         </w:rPr>
-        <w:t xml:space="preserve">5. </w:t>
+        <w:t>6</w:t>
+      </w:r>
+      <w:r>
+        <w:rPr>
+          <w:lang w:val="sr-Latn-RS"/>
+        </w:rPr>
+        <w:t xml:space="preserve">. </w:t>
       </w:r>
       <w:r>
         <w:rPr>
@@ -3094,13 +3423,7 @@
         <w:rPr>
           <w:lang w:val="sr-Latn-RS"/>
         </w:rPr>
-        <w:t>R</w:t>
-      </w:r>
-      <w:r>
-        <w:rPr>
-          <w:lang w:val="sr-Latn-RS"/>
-        </w:rPr>
-        <w:t>egistruj</w:t>
+        <w:t>Unesi korisnika</w:t>
       </w:r>
       <w:r>
         <w:rPr>
@@ -3112,43 +3435,135 @@
         <w:rPr>
           <w:lang w:val="sr-Latn-RS"/>
         </w:rPr>
-        <w:t xml:space="preserve"> kako bi registrovao unetog korisnika kao novog Loyalty korisnika</w:t>
-      </w:r>
-    </w:p>
-    <w:p>
-      <w:pPr>
-        <w:rPr>
-          <w:lang w:val="sr-Latn-RS"/>
-        </w:rPr>
-      </w:pPr>
-    </w:p>
-    <w:p>
-      <w:pPr>
-        <w:rPr>
-          <w:lang w:val="sr-Latn-RS"/>
-        </w:rPr>
-      </w:pPr>
-    </w:p>
-    <w:p>
-      <w:pPr>
-        <w:rPr>
-          <w:lang w:val="sr-Latn-RS"/>
-        </w:rPr>
-      </w:pPr>
-    </w:p>
-    <w:p>
-      <w:pPr>
-        <w:rPr>
-          <w:lang w:val="sr-Latn-RS"/>
-        </w:rPr>
-      </w:pPr>
-    </w:p>
-    <w:p>
-      <w:pPr>
-        <w:rPr>
-          <w:lang w:val="sr-Latn-RS"/>
-        </w:rPr>
-      </w:pPr>
+        <w:t xml:space="preserve"> ili dugme </w:t>
+      </w:r>
+      <w:r>
+        <w:rPr>
+          <w:lang w:val="sr-Latn-RS"/>
+        </w:rPr>
+        <w:t xml:space="preserve"> </w:t>
+      </w:r>
+      <w:r>
+        <w:t>“</w:t>
+      </w:r>
+      <w:r>
+        <w:rPr>
+          <w:lang w:val="sr-Latn-RS"/>
+        </w:rPr>
+        <w:t>Unesi Loy</w:t>
+      </w:r>
+      <w:bookmarkStart w:id="9" w:name="_GoBack"/>
+      <w:bookmarkEnd w:id="9"/>
+      <w:r>
+        <w:rPr>
+          <w:lang w:val="sr-Latn-RS"/>
+        </w:rPr>
+        <w:t>ality“ u zavisnosti od toga da li novi korisnik želi da bude običan ili Loyality korisnik</w:t>
+      </w:r>
+    </w:p>
+    <w:p>
+      <w:pPr>
+        <w:ind w:left="2880"/>
+        <w:rPr>
+          <w:lang w:val="sr-Latn-RS"/>
+        </w:rPr>
+      </w:pPr>
+    </w:p>
+    <w:p>
+      <w:pPr>
+        <w:ind w:left="1440" w:firstLine="720"/>
+        <w:rPr>
+          <w:lang w:val="sr-Latn-RS"/>
+        </w:rPr>
+      </w:pPr>
+      <w:r>
+        <w:rPr>
+          <w:lang w:val="sr-Latn-RS"/>
+        </w:rPr>
+        <w:t>4</w:t>
+      </w:r>
+      <w:r>
+        <w:rPr>
+          <w:lang w:val="sr-Latn-RS"/>
+        </w:rPr>
+        <w:t xml:space="preserve">.Bira da </w:t>
+      </w:r>
+      <w:r>
+        <w:rPr>
+          <w:lang w:val="sr-Latn-RS"/>
+        </w:rPr>
+        <w:t xml:space="preserve">posotjeći korisnik postane Loyality pritiskom na dugme </w:t>
+      </w:r>
+      <w:r>
+        <w:t>“</w:t>
+      </w:r>
+      <w:r>
+        <w:rPr>
+          <w:lang w:val="sr-Latn-RS"/>
+        </w:rPr>
+        <w:t>Postani Loyality“</w:t>
+      </w:r>
+    </w:p>
+    <w:p>
+      <w:pPr>
+        <w:rPr>
+          <w:lang w:val="sr-Latn-RS"/>
+        </w:rPr>
+      </w:pPr>
+      <w:r>
+        <w:rPr>
+          <w:lang w:val="sr-Latn-RS"/>
+        </w:rPr>
+        <w:tab/>
+      </w:r>
+      <w:r>
+        <w:rPr>
+          <w:lang w:val="sr-Latn-RS"/>
+        </w:rPr>
+        <w:tab/>
+      </w:r>
+      <w:r>
+        <w:rPr>
+          <w:lang w:val="sr-Latn-RS"/>
+        </w:rPr>
+        <w:tab/>
+        <w:t xml:space="preserve">            </w:t>
+      </w:r>
+      <w:r>
+        <w:rPr>
+          <w:lang w:val="sr-Latn-CS"/>
+        </w:rPr>
+        <w:t xml:space="preserve">1. U </w:t>
+      </w:r>
+      <w:r>
+        <w:rPr>
+          <w:lang w:val="sr-Latn-CS"/>
+        </w:rPr>
+        <w:t>polje za unos radnik unosi korisničko ime</w:t>
+      </w:r>
+    </w:p>
+    <w:p>
+      <w:pPr>
+        <w:ind w:left="2880"/>
+        <w:rPr>
+          <w:lang w:val="sr-Latn-RS"/>
+        </w:rPr>
+      </w:pPr>
+      <w:r>
+        <w:rPr>
+          <w:lang w:val="sr-Latn-RS"/>
+        </w:rPr>
+        <w:t xml:space="preserve">2. Pritiskom na dugme </w:t>
+      </w:r>
+      <w:r>
+        <w:t>“</w:t>
+      </w:r>
+      <w:r>
+        <w:rPr>
+          <w:lang w:val="sr-Latn-RS"/>
+        </w:rPr>
+        <w:t>Unesi Loyality“ korisnik postaje Loyality</w:t>
+      </w:r>
     </w:p>
     <w:p>
       <w:pPr>
@@ -3195,7 +3610,6 @@
         <w:rPr>
           <w:lang w:val="sr-Latn-CS"/>
         </w:rPr>
-        <w:lastRenderedPageBreak/>
         <w:t>Proširenja</w:t>
       </w:r>
     </w:p>
@@ -3225,6 +3639,20 @@
           <w:lang w:val="sr-Latn-CS"/>
         </w:rPr>
         <w:t>.1: Ispisuje se poruka o grešci</w:t>
+      </w:r>
+    </w:p>
+    <w:p>
+      <w:pPr>
+        <w:ind w:left="1800" w:firstLine="360"/>
+        <w:rPr>
+          <w:lang w:val="sr-Latn-CS"/>
+        </w:rPr>
+      </w:pPr>
+      <w:r>
+        <w:rPr>
+          <w:lang w:val="sr-Latn-CS"/>
+        </w:rPr>
+        <w:t>.2: Sistem obaveštava ako neki od podataka nije unet</w:t>
       </w:r>
     </w:p>
     <w:p>
@@ -3274,7 +3702,13 @@
         <w:rPr>
           <w:lang w:val="sr-Latn-CS"/>
         </w:rPr>
-        <w:t>je se poruka o grešci</w:t>
+        <w:t xml:space="preserve">je se </w:t>
+      </w:r>
+      <w:r>
+        <w:rPr>
+          <w:lang w:val="sr-Latn-CS"/>
+        </w:rPr>
+        <w:t>poruka o grešci</w:t>
       </w:r>
     </w:p>
     <w:p>
@@ -3289,26 +3723,7 @@
         <w:rPr>
           <w:lang w:val="sr-Latn-CS"/>
         </w:rPr>
-        <w:tab/>
-        <w:t xml:space="preserve">.2: Proverava se broj pokušaja </w:t>
-      </w:r>
-      <w:r>
-        <w:rPr>
-          <w:lang w:val="sr-Latn-CS"/>
-        </w:rPr>
-        <w:t xml:space="preserve"> prijavljivanja (</w:t>
-      </w:r>
-      <w:r>
-        <w:rPr>
-          <w:lang w:val="sr-Latn-CS"/>
-        </w:rPr>
-        <w:t>logovanja</w:t>
-      </w:r>
-      <w:r>
-        <w:rPr>
-          <w:lang w:val="sr-Latn-CS"/>
-        </w:rPr>
-        <w:t>)</w:t>
+        <w:t>6.1.5.a: Nisu uneseni ispravni podaci, sistem javlja odgovarajuću grešku</w:t>
       </w:r>
     </w:p>
     <w:p>
@@ -3323,97 +3738,7 @@
         <w:rPr>
           <w:lang w:val="sr-Latn-CS"/>
         </w:rPr>
-        <w:tab/>
-      </w:r>
-      <w:r>
-        <w:rPr>
-          <w:lang w:val="sr-Latn-CS"/>
-        </w:rPr>
-        <w:tab/>
-        <w:t>.2.1: Ako je manji od 3, ide se na korak 1</w:t>
-      </w:r>
-    </w:p>
-    <w:p>
-      <w:pPr>
-        <w:pStyle w:val="ListParagraph"/>
-        <w:ind w:left="2880"/>
-        <w:rPr>
-          <w:lang w:val="sr-Latn-CS"/>
-        </w:rPr>
-      </w:pPr>
-      <w:r>
-        <w:rPr>
-          <w:lang w:val="sr-Latn-CS"/>
-        </w:rPr>
-        <w:t xml:space="preserve">.2.2: Ako je veći ili jednak 3, sistem se blokira na </w:t>
-      </w:r>
-      <w:r>
-        <w:rPr>
-          <w:lang w:val="sr-Latn-CS"/>
-        </w:rPr>
-        <w:t xml:space="preserve">neko </w:t>
-      </w:r>
-      <w:r>
-        <w:rPr>
-          <w:lang w:val="sr-Latn-CS"/>
-        </w:rPr>
-        <w:t>vreme</w:t>
-      </w:r>
-    </w:p>
-    <w:p>
-      <w:pPr>
-        <w:ind w:left="1800"/>
-        <w:rPr>
-          <w:lang w:val="sr-Latn-CS"/>
-        </w:rPr>
-      </w:pPr>
-      <w:r>
-        <w:rPr>
-          <w:lang w:val="sr-Latn-CS"/>
-        </w:rPr>
-        <w:t>6.1.a. Sistem je offline</w:t>
-      </w:r>
-    </w:p>
-    <w:p>
-      <w:pPr>
-        <w:ind w:left="1800" w:firstLine="360"/>
-        <w:rPr>
-          <w:lang w:val="sr-Latn-CS"/>
-        </w:rPr>
-      </w:pPr>
-      <w:r>
-        <w:rPr>
-          <w:lang w:val="sr-Latn-CS"/>
-        </w:rPr>
-        <w:t>.1: Ispisuje se poruka o grešci</w:t>
-      </w:r>
-    </w:p>
-    <w:p>
-      <w:pPr>
-        <w:ind w:left="1080" w:firstLine="720"/>
-        <w:rPr>
-          <w:lang w:val="sr-Latn-CS"/>
-        </w:rPr>
-      </w:pPr>
-      <w:r>
-        <w:rPr>
-          <w:lang w:val="sr-Latn-CS"/>
-        </w:rPr>
-        <w:t>6.2.a. Sistem je offline</w:t>
-      </w:r>
-    </w:p>
-    <w:p>
-      <w:pPr>
-        <w:ind w:left="1800" w:firstLine="360"/>
-        <w:rPr>
-          <w:lang w:val="sr-Latn-CS"/>
-        </w:rPr>
-      </w:pPr>
-      <w:r>
-        <w:rPr>
-          <w:lang w:val="sr-Latn-CS"/>
-        </w:rPr>
-        <w:t>.1: Ispisuje se poruka o grešci</w:t>
+        <w:t>6.2.2.a: Za datog korisnika ne postoji rezervacija,sistem javalja grešku</w:t>
       </w:r>
     </w:p>
     <w:p>
@@ -3428,7 +3753,7 @@
         <w:rPr>
           <w:lang w:val="sr-Latn-CS"/>
         </w:rPr>
-        <w:t>6.2.5.a.Korisnik je već unet u sistem</w:t>
+        <w:t>6.3.6.a: Sistem daje upozorenje da u neko od polja nije unet podatak</w:t>
       </w:r>
     </w:p>
     <w:p>
@@ -3443,9 +3768,50 @@
         <w:rPr>
           <w:lang w:val="sr-Latn-CS"/>
         </w:rPr>
-        <w:tab/>
-        <w:t>.1: Ispisuje se poruka o grešci</w:t>
-      </w:r>
+        <w:t>6.4.2.a: Sistem daje upozorenje da u polje nije unet podatak</w:t>
+      </w:r>
+    </w:p>
+    <w:p>
+      <w:pPr>
+        <w:pStyle w:val="ListParagraph"/>
+        <w:ind w:left="1800"/>
+        <w:rPr>
+          <w:lang w:val="sr-Latn-CS"/>
+        </w:rPr>
+      </w:pPr>
+      <w:r>
+        <w:rPr>
+          <w:lang w:val="sr-Latn-CS"/>
+        </w:rPr>
+        <w:t>6.4.2</w:t>
+      </w:r>
+      <w:r>
+        <w:rPr>
+          <w:lang w:val="sr-Latn-CS"/>
+        </w:rPr>
+        <w:t>.b</w:t>
+      </w:r>
+      <w:r>
+        <w:rPr>
+          <w:lang w:val="sr-Latn-CS"/>
+        </w:rPr>
+        <w:t>:</w:t>
+      </w:r>
+      <w:r>
+        <w:rPr>
+          <w:lang w:val="sr-Latn-CS"/>
+        </w:rPr>
+        <w:t xml:space="preserve"> Sistem daje upozorenje da se korisnik ne nalazi u sistemu</w:t>
+      </w:r>
+    </w:p>
+    <w:p>
+      <w:pPr>
+        <w:pStyle w:val="ListParagraph"/>
+        <w:ind w:left="1800"/>
+        <w:rPr>
+          <w:lang w:val="sr-Latn-CS"/>
+        </w:rPr>
+      </w:pPr>
     </w:p>
     <w:p>
       <w:pPr>
@@ -3675,7 +4041,7 @@
 </file>
 
 <file path=word/endnotes.xml><?xml version="1.0" encoding="utf-8"?>
-<w:endnotes xmlns:wpc="http://schemas.microsoft.com/office/word/2010/wordprocessingCanvas" xmlns:cx="http://schemas.microsoft.com/office/drawing/2014/chartex" xmlns:cx1="http://schemas.microsoft.com/office/drawing/2015/9/8/chartex" xmlns:cx2="http://schemas.microsoft.com/office/drawing/2015/10/21/chartex" xmlns:cx3="http://schemas.microsoft.com/office/drawing/2016/5/9/chartex" xmlns:cx4="http://schemas.microsoft.com/office/drawing/2016/5/10/chartex" xmlns:cx5="http://schemas.microsoft.com/office/drawing/2016/5/11/chartex" xmlns:cx6="http://schemas.microsoft.com/office/drawing/2016/5/12/chartex" xmlns:cx7="http://schemas.microsoft.com/office/drawing/2016/5/13/chartex" xmlns:cx8="http://schemas.microsoft.com/office/drawing/2016/5/14/chartex" xmlns:mc="http://schemas.openxmlformats.org/markup-compatibility/2006" xmlns:aink="http://schemas.microsoft.com/office/drawing/2016/ink" xmlns:am3d="http://schemas.microsoft.com/office/drawing/2017/model3d" xmlns:o="urn:schemas-microsoft-com:office:office" xmlns:r="http://schemas.openxmlformats.org/officeDocument/2006/relationships" xmlns:m="http://schemas.openxmlformats.org/officeDocument/2006/math" xmlns:v="urn:schemas-microsoft-com:vml" xmlns:wp14="http://schemas.microsoft.com/office/word/2010/wordprocessingDrawing" xmlns:wp="http://schemas.openxmlformats.org/drawingml/2006/wordprocessingDrawing" xmlns:w10="urn:schemas-microsoft-com:office:word" xmlns:w="http://schemas.openxmlformats.org/wordprocessingml/2006/main" xmlns:w14="http://schemas.microsoft.com/office/word/2010/wordml" xmlns:w15="http://schemas.microsoft.com/office/word/2012/wordml" xmlns:w16cid="http://schemas.microsoft.com/office/word/2016/wordml/cid" xmlns:w16se="http://schemas.microsoft.com/office/word/2015/wordml/symex" xmlns:wpg="http://schemas.microsoft.com/office/word/2010/wordprocessingGroup" xmlns:wpi="http://schemas.microsoft.com/office/word/2010/wordprocessingInk" xmlns:wne="http://schemas.microsoft.com/office/word/2006/wordml" xmlns:wps="http://schemas.microsoft.com/office/word/2010/wordprocessingShape" mc:Ignorable="w14 w15 w16se w16cid wp14">
+<w:endnotes xmlns:wpc="http://schemas.microsoft.com/office/word/2010/wordprocessingCanvas" xmlns:cx="http://schemas.microsoft.com/office/drawing/2014/chartex" xmlns:cx1="http://schemas.microsoft.com/office/drawing/2015/9/8/chartex" xmlns:mc="http://schemas.openxmlformats.org/markup-compatibility/2006" xmlns:o="urn:schemas-microsoft-com:office:office" xmlns:r="http://schemas.openxmlformats.org/officeDocument/2006/relationships" xmlns:m="http://schemas.openxmlformats.org/officeDocument/2006/math" xmlns:v="urn:schemas-microsoft-com:vml" xmlns:wp14="http://schemas.microsoft.com/office/word/2010/wordprocessingDrawing" xmlns:wp="http://schemas.openxmlformats.org/drawingml/2006/wordprocessingDrawing" xmlns:w10="urn:schemas-microsoft-com:office:word" xmlns:w="http://schemas.openxmlformats.org/wordprocessingml/2006/main" xmlns:w14="http://schemas.microsoft.com/office/word/2010/wordml" xmlns:w15="http://schemas.microsoft.com/office/word/2012/wordml" xmlns:w16se="http://schemas.microsoft.com/office/word/2015/wordml/symex" xmlns:wpg="http://schemas.microsoft.com/office/word/2010/wordprocessingGroup" xmlns:wpi="http://schemas.microsoft.com/office/word/2010/wordprocessingInk" xmlns:wne="http://schemas.microsoft.com/office/word/2006/wordml" xmlns:wps="http://schemas.microsoft.com/office/word/2010/wordprocessingShape" mc:Ignorable="w14 w15 w16se wp14">
   <w:endnote w:type="separator" w:id="-1">
     <w:p>
       <w:r>
@@ -3694,7 +4060,7 @@
 </file>
 
 <file path=word/footer1.xml><?xml version="1.0" encoding="utf-8"?>
-<w:ftr xmlns:wpc="http://schemas.microsoft.com/office/word/2010/wordprocessingCanvas" xmlns:cx="http://schemas.microsoft.com/office/drawing/2014/chartex" xmlns:cx1="http://schemas.microsoft.com/office/drawing/2015/9/8/chartex" xmlns:cx2="http://schemas.microsoft.com/office/drawing/2015/10/21/chartex" xmlns:cx3="http://schemas.microsoft.com/office/drawing/2016/5/9/chartex" xmlns:cx4="http://schemas.microsoft.com/office/drawing/2016/5/10/chartex" xmlns:cx5="http://schemas.microsoft.com/office/drawing/2016/5/11/chartex" xmlns:cx6="http://schemas.microsoft.com/office/drawing/2016/5/12/chartex" xmlns:cx7="http://schemas.microsoft.com/office/drawing/2016/5/13/chartex" xmlns:cx8="http://schemas.microsoft.com/office/drawing/2016/5/14/chartex" xmlns:mc="http://schemas.openxmlformats.org/markup-compatibility/2006" xmlns:aink="http://schemas.microsoft.com/office/drawing/2016/ink" xmlns:am3d="http://schemas.microsoft.com/office/drawing/2017/model3d" xmlns:o="urn:schemas-microsoft-com:office:office" xmlns:r="http://schemas.openxmlformats.org/officeDocument/2006/relationships" xmlns:m="http://schemas.openxmlformats.org/officeDocument/2006/math" xmlns:v="urn:schemas-microsoft-com:vml" xmlns:wp14="http://schemas.microsoft.com/office/word/2010/wordprocessingDrawing" xmlns:wp="http://schemas.openxmlformats.org/drawingml/2006/wordprocessingDrawing" xmlns:w10="urn:schemas-microsoft-com:office:word" xmlns:w="http://schemas.openxmlformats.org/wordprocessingml/2006/main" xmlns:w14="http://schemas.microsoft.com/office/word/2010/wordml" xmlns:w15="http://schemas.microsoft.com/office/word/2012/wordml" xmlns:w16cid="http://schemas.microsoft.com/office/word/2016/wordml/cid" xmlns:w16se="http://schemas.microsoft.com/office/word/2015/wordml/symex" xmlns:wpg="http://schemas.microsoft.com/office/word/2010/wordprocessingGroup" xmlns:wpi="http://schemas.microsoft.com/office/word/2010/wordprocessingInk" xmlns:wne="http://schemas.microsoft.com/office/word/2006/wordml" xmlns:wps="http://schemas.microsoft.com/office/word/2010/wordprocessingShape" mc:Ignorable="w14 w15 w16se w16cid wp14">
+<w:ftr xmlns:wpc="http://schemas.microsoft.com/office/word/2010/wordprocessingCanvas" xmlns:cx="http://schemas.microsoft.com/office/drawing/2014/chartex" xmlns:cx1="http://schemas.microsoft.com/office/drawing/2015/9/8/chartex" xmlns:mc="http://schemas.openxmlformats.org/markup-compatibility/2006" xmlns:o="urn:schemas-microsoft-com:office:office" xmlns:r="http://schemas.openxmlformats.org/officeDocument/2006/relationships" xmlns:m="http://schemas.openxmlformats.org/officeDocument/2006/math" xmlns:v="urn:schemas-microsoft-com:vml" xmlns:wp14="http://schemas.microsoft.com/office/word/2010/wordprocessingDrawing" xmlns:wp="http://schemas.openxmlformats.org/drawingml/2006/wordprocessingDrawing" xmlns:w10="urn:schemas-microsoft-com:office:word" xmlns:w="http://schemas.openxmlformats.org/wordprocessingml/2006/main" xmlns:w14="http://schemas.microsoft.com/office/word/2010/wordml" xmlns:w15="http://schemas.microsoft.com/office/word/2012/wordml" xmlns:w16se="http://schemas.microsoft.com/office/word/2015/wordml/symex" xmlns:wpg="http://schemas.microsoft.com/office/word/2010/wordprocessingGroup" xmlns:wpi="http://schemas.microsoft.com/office/word/2010/wordprocessingInk" xmlns:wne="http://schemas.microsoft.com/office/word/2006/wordml" xmlns:wps="http://schemas.microsoft.com/office/word/2010/wordprocessingShape" mc:Ignorable="w14 w15 w16se wp14">
   <w:p>
     <w:pPr>
       <w:pStyle w:val="Footer"/>
@@ -3704,7 +4070,7 @@
 </file>
 
 <file path=word/footnotes.xml><?xml version="1.0" encoding="utf-8"?>
-<w:footnotes xmlns:wpc="http://schemas.microsoft.com/office/word/2010/wordprocessingCanvas" xmlns:cx="http://schemas.microsoft.com/office/drawing/2014/chartex" xmlns:cx1="http://schemas.microsoft.com/office/drawing/2015/9/8/chartex" xmlns:cx2="http://schemas.microsoft.com/office/drawing/2015/10/21/chartex" xmlns:cx3="http://schemas.microsoft.com/office/drawing/2016/5/9/chartex" xmlns:cx4="http://schemas.microsoft.com/office/drawing/2016/5/10/chartex" xmlns:cx5="http://schemas.microsoft.com/office/drawing/2016/5/11/chartex" xmlns:cx6="http://schemas.microsoft.com/office/drawing/2016/5/12/chartex" xmlns:cx7="http://schemas.microsoft.com/office/drawing/2016/5/13/chartex" xmlns:cx8="http://schemas.microsoft.com/office/drawing/2016/5/14/chartex" xmlns:mc="http://schemas.openxmlformats.org/markup-compatibility/2006" xmlns:aink="http://schemas.microsoft.com/office/drawing/2016/ink" xmlns:am3d="http://schemas.microsoft.com/office/drawing/2017/model3d" xmlns:o="urn:schemas-microsoft-com:office:office" xmlns:r="http://schemas.openxmlformats.org/officeDocument/2006/relationships" xmlns:m="http://schemas.openxmlformats.org/officeDocument/2006/math" xmlns:v="urn:schemas-microsoft-com:vml" xmlns:wp14="http://schemas.microsoft.com/office/word/2010/wordprocessingDrawing" xmlns:wp="http://schemas.openxmlformats.org/drawingml/2006/wordprocessingDrawing" xmlns:w10="urn:schemas-microsoft-com:office:word" xmlns:w="http://schemas.openxmlformats.org/wordprocessingml/2006/main" xmlns:w14="http://schemas.microsoft.com/office/word/2010/wordml" xmlns:w15="http://schemas.microsoft.com/office/word/2012/wordml" xmlns:w16cid="http://schemas.microsoft.com/office/word/2016/wordml/cid" xmlns:w16se="http://schemas.microsoft.com/office/word/2015/wordml/symex" xmlns:wpg="http://schemas.microsoft.com/office/word/2010/wordprocessingGroup" xmlns:wpi="http://schemas.microsoft.com/office/word/2010/wordprocessingInk" xmlns:wne="http://schemas.microsoft.com/office/word/2006/wordml" xmlns:wps="http://schemas.microsoft.com/office/word/2010/wordprocessingShape" mc:Ignorable="w14 w15 w16se w16cid wp14">
+<w:footnotes xmlns:wpc="http://schemas.microsoft.com/office/word/2010/wordprocessingCanvas" xmlns:cx="http://schemas.microsoft.com/office/drawing/2014/chartex" xmlns:cx1="http://schemas.microsoft.com/office/drawing/2015/9/8/chartex" xmlns:mc="http://schemas.openxmlformats.org/markup-compatibility/2006" xmlns:o="urn:schemas-microsoft-com:office:office" xmlns:r="http://schemas.openxmlformats.org/officeDocument/2006/relationships" xmlns:m="http://schemas.openxmlformats.org/officeDocument/2006/math" xmlns:v="urn:schemas-microsoft-com:vml" xmlns:wp14="http://schemas.microsoft.com/office/word/2010/wordprocessingDrawing" xmlns:wp="http://schemas.openxmlformats.org/drawingml/2006/wordprocessingDrawing" xmlns:w10="urn:schemas-microsoft-com:office:word" xmlns:w="http://schemas.openxmlformats.org/wordprocessingml/2006/main" xmlns:w14="http://schemas.microsoft.com/office/word/2010/wordml" xmlns:w15="http://schemas.microsoft.com/office/word/2012/wordml" xmlns:w16se="http://schemas.microsoft.com/office/word/2015/wordml/symex" xmlns:wpg="http://schemas.microsoft.com/office/word/2010/wordprocessingGroup" xmlns:wpi="http://schemas.microsoft.com/office/word/2010/wordprocessingInk" xmlns:wne="http://schemas.microsoft.com/office/word/2006/wordml" xmlns:wps="http://schemas.microsoft.com/office/word/2010/wordprocessingShape" mc:Ignorable="w14 w15 w16se wp14">
   <w:footnote w:type="separator" w:id="-1">
     <w:p>
       <w:r>
@@ -3723,7 +4089,7 @@
 </file>
 
 <file path=word/header1.xml><?xml version="1.0" encoding="utf-8"?>
-<w:hdr xmlns:wpc="http://schemas.microsoft.com/office/word/2010/wordprocessingCanvas" xmlns:cx="http://schemas.microsoft.com/office/drawing/2014/chartex" xmlns:cx1="http://schemas.microsoft.com/office/drawing/2015/9/8/chartex" xmlns:cx2="http://schemas.microsoft.com/office/drawing/2015/10/21/chartex" xmlns:cx3="http://schemas.microsoft.com/office/drawing/2016/5/9/chartex" xmlns:cx4="http://schemas.microsoft.com/office/drawing/2016/5/10/chartex" xmlns:cx5="http://schemas.microsoft.com/office/drawing/2016/5/11/chartex" xmlns:cx6="http://schemas.microsoft.com/office/drawing/2016/5/12/chartex" xmlns:cx7="http://schemas.microsoft.com/office/drawing/2016/5/13/chartex" xmlns:cx8="http://schemas.microsoft.com/office/drawing/2016/5/14/chartex" xmlns:mc="http://schemas.openxmlformats.org/markup-compatibility/2006" xmlns:aink="http://schemas.microsoft.com/office/drawing/2016/ink" xmlns:am3d="http://schemas.microsoft.com/office/drawing/2017/model3d" xmlns:o="urn:schemas-microsoft-com:office:office" xmlns:r="http://schemas.openxmlformats.org/officeDocument/2006/relationships" xmlns:m="http://schemas.openxmlformats.org/officeDocument/2006/math" xmlns:v="urn:schemas-microsoft-com:vml" xmlns:wp14="http://schemas.microsoft.com/office/word/2010/wordprocessingDrawing" xmlns:wp="http://schemas.openxmlformats.org/drawingml/2006/wordprocessingDrawing" xmlns:w10="urn:schemas-microsoft-com:office:word" xmlns:w="http://schemas.openxmlformats.org/wordprocessingml/2006/main" xmlns:w14="http://schemas.microsoft.com/office/word/2010/wordml" xmlns:w15="http://schemas.microsoft.com/office/word/2012/wordml" xmlns:w16cid="http://schemas.microsoft.com/office/word/2016/wordml/cid" xmlns:w16se="http://schemas.microsoft.com/office/word/2015/wordml/symex" xmlns:wpg="http://schemas.microsoft.com/office/word/2010/wordprocessingGroup" xmlns:wpi="http://schemas.microsoft.com/office/word/2010/wordprocessingInk" xmlns:wne="http://schemas.microsoft.com/office/word/2006/wordml" xmlns:wps="http://schemas.microsoft.com/office/word/2010/wordprocessingShape" mc:Ignorable="w14 w15 w16se w16cid wp14">
+<w:hdr xmlns:wpc="http://schemas.microsoft.com/office/word/2010/wordprocessingCanvas" xmlns:cx="http://schemas.microsoft.com/office/drawing/2014/chartex" xmlns:cx1="http://schemas.microsoft.com/office/drawing/2015/9/8/chartex" xmlns:mc="http://schemas.openxmlformats.org/markup-compatibility/2006" xmlns:o="urn:schemas-microsoft-com:office:office" xmlns:r="http://schemas.openxmlformats.org/officeDocument/2006/relationships" xmlns:m="http://schemas.openxmlformats.org/officeDocument/2006/math" xmlns:v="urn:schemas-microsoft-com:vml" xmlns:wp14="http://schemas.microsoft.com/office/word/2010/wordprocessingDrawing" xmlns:wp="http://schemas.openxmlformats.org/drawingml/2006/wordprocessingDrawing" xmlns:w10="urn:schemas-microsoft-com:office:word" xmlns:w="http://schemas.openxmlformats.org/wordprocessingml/2006/main" xmlns:w14="http://schemas.microsoft.com/office/word/2010/wordml" xmlns:w15="http://schemas.microsoft.com/office/word/2012/wordml" xmlns:w16se="http://schemas.microsoft.com/office/word/2015/wordml/symex" xmlns:wpg="http://schemas.microsoft.com/office/word/2010/wordprocessingGroup" xmlns:wpi="http://schemas.microsoft.com/office/word/2010/wordprocessingInk" xmlns:wne="http://schemas.microsoft.com/office/word/2006/wordml" xmlns:wps="http://schemas.microsoft.com/office/word/2010/wordprocessingShape" mc:Ignorable="w14 w15 w16se wp14">
   <w:p>
     <w:pPr>
       <w:pStyle w:val="Header"/>
@@ -4073,7 +4439,7 @@
         </mc:Choice>
         <mc:Fallback>
           <w:pict>
-            <v:group id="Group 158" o:spid="_x0000_s1026" style="position:absolute;margin-left:0;margin-top:0;width:133.9pt;height:80.65pt;z-index:251659264;mso-top-percent:23;mso-position-horizontal:left;mso-position-horizontal-relative:page;mso-position-vertical-relative:page;mso-top-percent:23;mso-width-relative:margin;mso-height-relative:margin" coordsize="17007,10241" o:gfxdata="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">
+            <v:group id="Group 158" o:spid="_x0000_s1026" style="position:absolute;margin-left:0;margin-top:0;width:133.9pt;height:80.65pt;z-index:251659264;mso-top-percent:23;mso-position-horizontal:left;mso-position-horizontal-relative:page;mso-position-vertical-relative:page;mso-top-percent:23;mso-width-relative:margin;mso-height-relative:margin" coordsize="17007,10241" o:gfxdata="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">
               <v:group id="Group 159" o:spid="_x0000_s1027" style="position:absolute;width:17007;height:10241" coordsize="17007,10241" o:gfxdata="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">
                 <v:rect id="Rectangle 160" o:spid="_x0000_s1028" style="position:absolute;width:17007;height:10241;visibility:visible;mso-wrap-style:square;v-text-anchor:middle" o:gfxdata="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" fillcolor="white [3212]" stroked="f" strokeweight="2pt">
                   <v:fill opacity="0"/>
@@ -4157,7 +4523,7 @@
 </file>
 
 <file path=word/numbering.xml><?xml version="1.0" encoding="utf-8"?>
-<w:numbering xmlns:wpc="http://schemas.microsoft.com/office/word/2010/wordprocessingCanvas" xmlns:cx="http://schemas.microsoft.com/office/drawing/2014/chartex" xmlns:cx1="http://schemas.microsoft.com/office/drawing/2015/9/8/chartex" xmlns:cx2="http://schemas.microsoft.com/office/drawing/2015/10/21/chartex" xmlns:cx3="http://schemas.microsoft.com/office/drawing/2016/5/9/chartex" xmlns:cx4="http://schemas.microsoft.com/office/drawing/2016/5/10/chartex" xmlns:cx5="http://schemas.microsoft.com/office/drawing/2016/5/11/chartex" xmlns:cx6="http://schemas.microsoft.com/office/drawing/2016/5/12/chartex" xmlns:cx7="http://schemas.microsoft.com/office/drawing/2016/5/13/chartex" xmlns:cx8="http://schemas.microsoft.com/office/drawing/2016/5/14/chartex" xmlns:mc="http://schemas.openxmlformats.org/markup-compatibility/2006" xmlns:aink="http://schemas.microsoft.com/office/drawing/2016/ink" xmlns:am3d="http://schemas.microsoft.com/office/drawing/2017/model3d" xmlns:o="urn:schemas-microsoft-com:office:office" xmlns:r="http://schemas.openxmlformats.org/officeDocument/2006/relationships" xmlns:m="http://schemas.openxmlformats.org/officeDocument/2006/math" xmlns:v="urn:schemas-microsoft-com:vml" xmlns:wp14="http://schemas.microsoft.com/office/word/2010/wordprocessingDrawing" xmlns:wp="http://schemas.openxmlformats.org/drawingml/2006/wordprocessingDrawing" xmlns:w10="urn:schemas-microsoft-com:office:word" xmlns:w="http://schemas.openxmlformats.org/wordprocessingml/2006/main" xmlns:w14="http://schemas.microsoft.com/office/word/2010/wordml" xmlns:w15="http://schemas.microsoft.com/office/word/2012/wordml" xmlns:w16cid="http://schemas.microsoft.com/office/word/2016/wordml/cid" xmlns:w16se="http://schemas.microsoft.com/office/word/2015/wordml/symex" xmlns:wpg="http://schemas.microsoft.com/office/word/2010/wordprocessingGroup" xmlns:wpi="http://schemas.microsoft.com/office/word/2010/wordprocessingInk" xmlns:wne="http://schemas.microsoft.com/office/word/2006/wordml" xmlns:wps="http://schemas.microsoft.com/office/word/2010/wordprocessingShape" mc:Ignorable="w14 w15 w16se w16cid wp14">
+<w:numbering xmlns:wpc="http://schemas.microsoft.com/office/word/2010/wordprocessingCanvas" xmlns:cx="http://schemas.microsoft.com/office/drawing/2014/chartex" xmlns:cx1="http://schemas.microsoft.com/office/drawing/2015/9/8/chartex" xmlns:mc="http://schemas.openxmlformats.org/markup-compatibility/2006" xmlns:o="urn:schemas-microsoft-com:office:office" xmlns:r="http://schemas.openxmlformats.org/officeDocument/2006/relationships" xmlns:m="http://schemas.openxmlformats.org/officeDocument/2006/math" xmlns:v="urn:schemas-microsoft-com:vml" xmlns:wp14="http://schemas.microsoft.com/office/word/2010/wordprocessingDrawing" xmlns:wp="http://schemas.openxmlformats.org/drawingml/2006/wordprocessingDrawing" xmlns:w10="urn:schemas-microsoft-com:office:word" xmlns:w="http://schemas.openxmlformats.org/wordprocessingml/2006/main" xmlns:w14="http://schemas.microsoft.com/office/word/2010/wordml" xmlns:w15="http://schemas.microsoft.com/office/word/2012/wordml" xmlns:w16se="http://schemas.microsoft.com/office/word/2015/wordml/symex" xmlns:wpg="http://schemas.microsoft.com/office/word/2010/wordprocessingGroup" xmlns:wpi="http://schemas.microsoft.com/office/word/2010/wordprocessingInk" xmlns:wne="http://schemas.microsoft.com/office/word/2006/wordml" xmlns:wps="http://schemas.microsoft.com/office/word/2010/wordprocessingShape" mc:Ignorable="w14 w15 w16se wp14">
   <w:abstractNum w:abstractNumId="0" w15:restartNumberingAfterBreak="0">
     <w:nsid w:val="013A4B32"/>
     <w:multiLevelType w:val="hybridMultilevel"/>
@@ -5042,7 +5408,7 @@
 </file>
 
 <file path=word/styles.xml><?xml version="1.0" encoding="utf-8"?>
-<w:styles xmlns:mc="http://schemas.openxmlformats.org/markup-compatibility/2006" xmlns:r="http://schemas.openxmlformats.org/officeDocument/2006/relationships" xmlns:w="http://schemas.openxmlformats.org/wordprocessingml/2006/main" xmlns:w14="http://schemas.microsoft.com/office/word/2010/wordml" xmlns:w15="http://schemas.microsoft.com/office/word/2012/wordml" xmlns:w16cid="http://schemas.microsoft.com/office/word/2016/wordml/cid" xmlns:w16se="http://schemas.microsoft.com/office/word/2015/wordml/symex" mc:Ignorable="w14 w15 w16se w16cid">
+<w:styles xmlns:mc="http://schemas.openxmlformats.org/markup-compatibility/2006" xmlns:r="http://schemas.openxmlformats.org/officeDocument/2006/relationships" xmlns:w="http://schemas.openxmlformats.org/wordprocessingml/2006/main" xmlns:w14="http://schemas.microsoft.com/office/word/2010/wordml" xmlns:w15="http://schemas.microsoft.com/office/word/2012/wordml" xmlns:w16se="http://schemas.microsoft.com/office/word/2015/wordml/symex" mc:Ignorable="w14 w15 w16se">
   <w:docDefaults>
     <w:rPrDefault>
       <w:rPr>
@@ -5054,7 +5420,7 @@
     </w:rPrDefault>
     <w:pPrDefault/>
   </w:docDefaults>
-  <w:latentStyles w:defLockedState="0" w:defUIPriority="99" w:defSemiHidden="0" w:defUnhideWhenUsed="0" w:defQFormat="0" w:count="377">
+  <w:latentStyles w:defLockedState="0" w:defUIPriority="99" w:defSemiHidden="0" w:defUnhideWhenUsed="0" w:defQFormat="0" w:count="371">
     <w:lsdException w:name="Normal" w:uiPriority="0" w:qFormat="1"/>
     <w:lsdException w:name="heading 1" w:uiPriority="9" w:qFormat="1"/>
     <w:lsdException w:name="heading 2" w:semiHidden="1" w:uiPriority="9" w:unhideWhenUsed="1" w:qFormat="1"/>
@@ -5202,8 +5568,11 @@
     <w:lsdException w:name="Table 3D effects 3" w:semiHidden="1" w:unhideWhenUsed="1"/>
     <w:lsdException w:name="Table Contemporary" w:semiHidden="1" w:unhideWhenUsed="1"/>
     <w:lsdException w:name="Table Elegant" w:semiHidden="1" w:unhideWhenUsed="1"/>
+    <w:lsdException w:name="Table Professional" w:semiHidden="1" w:unhideWhenUsed="1"/>
     <w:lsdException w:name="Table Subtle 1" w:semiHidden="1" w:unhideWhenUsed="1"/>
     <w:lsdException w:name="Table Subtle 2" w:semiHidden="1" w:unhideWhenUsed="1"/>
+    <w:lsdException w:name="Table Web 1" w:semiHidden="1" w:unhideWhenUsed="1"/>
+    <w:lsdException w:name="Table Web 2" w:semiHidden="1" w:unhideWhenUsed="1"/>
     <w:lsdException w:name="Table Web 3" w:semiHidden="1" w:unhideWhenUsed="1"/>
     <w:lsdException w:name="Balloon Text" w:semiHidden="1" w:unhideWhenUsed="1"/>
     <w:lsdException w:name="Table Grid" w:uiPriority="59"/>
@@ -5423,12 +5792,6 @@
     <w:lsdException w:name="List Table 5 Dark Accent 6" w:uiPriority="50"/>
     <w:lsdException w:name="List Table 6 Colorful Accent 6" w:uiPriority="51"/>
     <w:lsdException w:name="List Table 7 Colorful Accent 6" w:uiPriority="52"/>
-    <w:lsdException w:name="Mention" w:semiHidden="1" w:unhideWhenUsed="1"/>
-    <w:lsdException w:name="Smart Hyperlink" w:semiHidden="1" w:unhideWhenUsed="1"/>
-    <w:lsdException w:name="Hashtag" w:semiHidden="1" w:unhideWhenUsed="1"/>
-    <w:lsdException w:name="Unresolved Mention" w:semiHidden="1" w:unhideWhenUsed="1"/>
-    <w:lsdException w:name="Smart Link" w:semiHidden="1" w:unhideWhenUsed="1"/>
-    <w:lsdException w:name="Smart Link Error" w:semiHidden="1" w:unhideWhenUsed="1"/>
   </w:latentStyles>
   <w:style w:type="paragraph" w:default="1" w:styleId="Normal">
     <w:name w:val="Normal"/>
@@ -6607,7 +6970,7 @@
 </file>
 
 <file path=customXml/itemProps2.xml><?xml version="1.0" encoding="utf-8"?>
-<ds:datastoreItem xmlns:ds="http://schemas.openxmlformats.org/officeDocument/2006/customXml" ds:itemID="{75BB5DEE-2845-4873-93E1-698770C1C771}">
+<ds:datastoreItem xmlns:ds="http://schemas.openxmlformats.org/officeDocument/2006/customXml" ds:itemID="{B7CB01F5-BB96-4466-AB4B-DE36F1AAEBD5}">
   <ds:schemaRefs>
     <ds:schemaRef ds:uri="http://schemas.openxmlformats.org/officeDocument/2006/bibliography"/>
   </ds:schemaRefs>

</xml_diff>